<commit_message>
Generated new use case diagram worked on use cases for the customer
</commit_message>
<xml_diff>
--- a/documentation/milestone_1/ProjectDocumentation.docx
+++ b/documentation/milestone_1/ProjectDocumentation.docx
@@ -127,27 +127,24 @@
     <w:p>
       <w:pPr>
         <w:pStyle w:val="berschrift2"/>
-        <w:rPr>
-          <w:b w:val="0"/>
-        </w:rPr>
       </w:pPr>
       <w:r>
         <w:rPr>
           <w:noProof/>
         </w:rPr>
         <w:drawing>
-          <wp:anchor distT="0" distB="0" distL="114300" distR="114300" simplePos="0" relativeHeight="251658240" behindDoc="0" locked="0" layoutInCell="1" allowOverlap="1" wp14:anchorId="6B1550DC" wp14:editId="4715CBD4">
+          <wp:anchor distT="0" distB="0" distL="114300" distR="114300" simplePos="0" relativeHeight="251662336" behindDoc="0" locked="0" layoutInCell="1" allowOverlap="1" wp14:anchorId="175C9733" wp14:editId="5F47EFB5">
             <wp:simplePos x="0" y="0"/>
             <wp:positionH relativeFrom="margin">
-              <wp:align>right</wp:align>
+              <wp:align>center</wp:align>
             </wp:positionH>
-            <wp:positionV relativeFrom="paragraph">
-              <wp:posOffset>443230</wp:posOffset>
+            <wp:positionV relativeFrom="margin">
+              <wp:align>bottom</wp:align>
             </wp:positionV>
-            <wp:extent cx="5731510" cy="4558030"/>
-            <wp:effectExtent l="0" t="0" r="2540" b="0"/>
+            <wp:extent cx="4515485" cy="4724400"/>
+            <wp:effectExtent l="0" t="0" r="0" b="0"/>
             <wp:wrapSquare wrapText="bothSides"/>
-            <wp:docPr id="1" name="Grafik 1"/>
+            <wp:docPr id="5" name="Grafik 5"/>
             <wp:cNvGraphicFramePr>
               <a:graphicFrameLocks xmlns:a="http://schemas.openxmlformats.org/drawingml/2006/main" noChangeAspect="1"/>
             </wp:cNvGraphicFramePr>
@@ -155,7 +152,7 @@
               <a:graphicData uri="http://schemas.openxmlformats.org/drawingml/2006/picture">
                 <pic:pic xmlns:pic="http://schemas.openxmlformats.org/drawingml/2006/picture">
                   <pic:nvPicPr>
-                    <pic:cNvPr id="1" name="Grafik 1"/>
+                    <pic:cNvPr id="5" name="Grafik 5"/>
                     <pic:cNvPicPr/>
                   </pic:nvPicPr>
                   <pic:blipFill>
@@ -176,7 +173,7 @@
                   <pic:spPr>
                     <a:xfrm>
                       <a:off x="0" y="0"/>
-                      <a:ext cx="5731510" cy="4558030"/>
+                      <a:ext cx="4515485" cy="4724400"/>
                     </a:xfrm>
                     <a:prstGeom prst="rect">
                       <a:avLst/>
@@ -185,10 +182,10 @@
                 </pic:pic>
               </a:graphicData>
             </a:graphic>
-            <wp14:sizeRelH relativeFrom="page">
+            <wp14:sizeRelH relativeFrom="margin">
               <wp14:pctWidth>0</wp14:pctWidth>
             </wp14:sizeRelH>
-            <wp14:sizeRelV relativeFrom="page">
+            <wp14:sizeRelV relativeFrom="margin">
               <wp14:pctHeight>0</wp14:pctHeight>
             </wp14:sizeRelV>
           </wp:anchor>
@@ -200,11 +197,6 @@
       <w:r>
         <w:br w:type="page"/>
       </w:r>
-    </w:p>
-    <w:p>
-      <w:pPr>
-        <w:pStyle w:val="berschrift2"/>
-      </w:pPr>
       <w:r>
         <w:lastRenderedPageBreak/>
         <w:t>Beschreibung der Anwendungsfälle</w:t>
@@ -235,7 +227,99 @@
         </w:numPr>
       </w:pPr>
       <w:r>
-        <w:t>Asdf</w:t>
+        <w:t>Keine</w:t>
+      </w:r>
+    </w:p>
+    <w:p>
+      <w:pPr>
+        <w:ind w:left="720"/>
+      </w:pPr>
+      <w:r>
+        <w:t>Wesentliche Schritte:</w:t>
+      </w:r>
+    </w:p>
+    <w:p>
+      <w:pPr>
+        <w:pStyle w:val="Listenabsatz"/>
+        <w:numPr>
+          <w:ilvl w:val="0"/>
+          <w:numId w:val="7"/>
+        </w:numPr>
+      </w:pPr>
+      <w:r>
+        <w:t>S</w:t>
+      </w:r>
+      <w:r>
+        <w:t>tell</w:t>
+      </w:r>
+      <w:r>
+        <w:t>en</w:t>
+      </w:r>
+      <w:r>
+        <w:t xml:space="preserve"> eine</w:t>
+      </w:r>
+      <w:r>
+        <w:t>r</w:t>
+      </w:r>
+      <w:r>
+        <w:t xml:space="preserve"> Frage im Supportbereich des Online-Bankings</w:t>
+      </w:r>
+      <w:r>
+        <w:t xml:space="preserve"> durch den Kunden</w:t>
+      </w:r>
+    </w:p>
+    <w:p>
+      <w:pPr>
+        <w:pStyle w:val="Listenabsatz"/>
+        <w:numPr>
+          <w:ilvl w:val="0"/>
+          <w:numId w:val="7"/>
+        </w:numPr>
+      </w:pPr>
+      <w:r>
+        <w:t>Beantworten einer Frage durch Mitarbeiter</w:t>
+      </w:r>
+    </w:p>
+    <w:p>
+      <w:pPr>
+        <w:ind w:left="720"/>
+      </w:pPr>
+      <w:r>
+        <w:t>Nachbedingungen:</w:t>
+      </w:r>
+    </w:p>
+    <w:p>
+      <w:pPr>
+        <w:pStyle w:val="Listenabsatz"/>
+        <w:numPr>
+          <w:ilvl w:val="0"/>
+          <w:numId w:val="7"/>
+        </w:numPr>
+      </w:pPr>
+      <w:r>
+        <w:t>Der Kunde wurde informiert</w:t>
+      </w:r>
+    </w:p>
+    <w:p>
+      <w:pPr>
+        <w:pStyle w:val="berschrift3"/>
+      </w:pPr>
+      <w:r>
+        <w:t>„</w:t>
+      </w:r>
+      <w:r>
+        <w:t>Open Session</w:t>
+      </w:r>
+      <w:r>
+        <w:t>“</w:t>
+      </w:r>
+    </w:p>
+    <w:p>
+      <w:pPr>
+        <w:ind w:firstLine="720"/>
+      </w:pPr>
+      <w:r>
+        <w:t>Vorbedingungen:</w:t>
       </w:r>
     </w:p>
     <w:p>
@@ -247,7 +331,19 @@
         </w:numPr>
       </w:pPr>
       <w:r>
-        <w:t>Asdf</w:t>
+        <w:t>Kunde ist registriert</w:t>
+      </w:r>
+    </w:p>
+    <w:p>
+      <w:pPr>
+        <w:pStyle w:val="Listenabsatz"/>
+        <w:numPr>
+          <w:ilvl w:val="0"/>
+          <w:numId w:val="6"/>
+        </w:numPr>
+      </w:pPr>
+      <w:r>
+        <w:t>Mitarbeiter meldet sich an</w:t>
       </w:r>
     </w:p>
     <w:p>
@@ -267,7 +363,31 @@
         </w:numPr>
       </w:pPr>
       <w:r>
-        <w:t>adsf</w:t>
+        <w:t>Eingeben des Benutzernamens</w:t>
+      </w:r>
+    </w:p>
+    <w:p>
+      <w:pPr>
+        <w:pStyle w:val="Listenabsatz"/>
+        <w:numPr>
+          <w:ilvl w:val="0"/>
+          <w:numId w:val="7"/>
+        </w:numPr>
+      </w:pPr>
+      <w:r>
+        <w:t>Eingeben des Passwortes</w:t>
+      </w:r>
+    </w:p>
+    <w:p>
+      <w:pPr>
+        <w:pStyle w:val="Listenabsatz"/>
+        <w:numPr>
+          <w:ilvl w:val="0"/>
+          <w:numId w:val="7"/>
+        </w:numPr>
+      </w:pPr>
+      <w:r>
+        <w:t>Daten bestätigen</w:t>
       </w:r>
     </w:p>
     <w:p>
@@ -287,7 +407,19 @@
         </w:numPr>
       </w:pPr>
       <w:r>
-        <w:t>adsf</w:t>
+        <w:t>Session ist für zehn Minuten gültig</w:t>
+      </w:r>
+    </w:p>
+    <w:p>
+      <w:pPr>
+        <w:pStyle w:val="Listenabsatz"/>
+        <w:numPr>
+          <w:ilvl w:val="0"/>
+          <w:numId w:val="7"/>
+        </w:numPr>
+      </w:pPr>
+      <w:r>
+        <w:t>Session ist eindeutig einem Benutzer zuzuordnen</w:t>
       </w:r>
     </w:p>
     <w:p>
@@ -295,10 +427,747 @@
         <w:pStyle w:val="berschrift3"/>
       </w:pPr>
       <w:r>
-        <w:t>„Register Customer“</w:t>
+        <w:t>„</w:t>
+      </w:r>
+      <w:r>
+        <w:t>Transfer</w:t>
+      </w:r>
+      <w:r>
+        <w:t xml:space="preserve"> </w:t>
+      </w:r>
+      <w:r>
+        <w:t>Money</w:t>
+      </w:r>
+      <w:r>
+        <w:t>“</w:t>
+      </w:r>
+    </w:p>
+    <w:p>
+      <w:pPr>
+        <w:ind w:firstLine="720"/>
+      </w:pPr>
+      <w:r>
+        <w:t>Vorbedingungen:</w:t>
+      </w:r>
+    </w:p>
+    <w:p>
+      <w:pPr>
+        <w:pStyle w:val="Listenabsatz"/>
+        <w:numPr>
+          <w:ilvl w:val="0"/>
+          <w:numId w:val="6"/>
+        </w:numPr>
+      </w:pPr>
+      <w:r>
+        <w:t>Kunde ist registriert</w:t>
+      </w:r>
+    </w:p>
+    <w:p>
+      <w:pPr>
+        <w:pStyle w:val="Listenabsatz"/>
+        <w:numPr>
+          <w:ilvl w:val="0"/>
+          <w:numId w:val="6"/>
+        </w:numPr>
+      </w:pPr>
+      <w:r>
+        <w:t>Kunde hat ein Bankkonto</w:t>
+      </w:r>
+    </w:p>
+    <w:p>
+      <w:pPr>
+        <w:ind w:left="720"/>
+      </w:pPr>
+      <w:r>
+        <w:t>Wesentliche Schritte:</w:t>
+      </w:r>
+    </w:p>
+    <w:p>
+      <w:pPr>
+        <w:pStyle w:val="Listenabsatz"/>
+        <w:numPr>
+          <w:ilvl w:val="0"/>
+          <w:numId w:val="7"/>
+        </w:numPr>
+      </w:pPr>
+      <w:r>
+        <w:t>Mit Nutzernamen anmelden</w:t>
+      </w:r>
+    </w:p>
+    <w:p>
+      <w:pPr>
+        <w:pStyle w:val="Listenabsatz"/>
+        <w:numPr>
+          <w:ilvl w:val="0"/>
+          <w:numId w:val="7"/>
+        </w:numPr>
+      </w:pPr>
+      <w:r>
+        <w:t>Überweisungsformular ausfüllen</w:t>
+      </w:r>
+    </w:p>
+    <w:p>
+      <w:pPr>
+        <w:pStyle w:val="Listenabsatz"/>
+        <w:numPr>
+          <w:ilvl w:val="0"/>
+          <w:numId w:val="7"/>
+        </w:numPr>
+      </w:pPr>
+      <w:r>
+        <w:t>Überweisung bestätigen</w:t>
+      </w:r>
+    </w:p>
+    <w:p>
+      <w:pPr>
+        <w:ind w:left="720"/>
+      </w:pPr>
+      <w:r>
+        <w:t>Nachbedingungen:</w:t>
+      </w:r>
+    </w:p>
+    <w:p>
+      <w:pPr>
+        <w:pStyle w:val="Listenabsatz"/>
+        <w:numPr>
+          <w:ilvl w:val="0"/>
+          <w:numId w:val="7"/>
+        </w:numPr>
+      </w:pPr>
+      <w:r>
+        <w:t>Transaktion ist dauerhaft gespeichert</w:t>
+      </w:r>
+    </w:p>
+    <w:p>
+      <w:pPr>
+        <w:pStyle w:val="Listenabsatz"/>
+        <w:numPr>
+          <w:ilvl w:val="0"/>
+          <w:numId w:val="7"/>
+        </w:numPr>
+      </w:pPr>
+      <w:r>
+        <w:t>Kontostände sind geändert</w:t>
+      </w:r>
+    </w:p>
+    <w:p>
+      <w:pPr>
+        <w:pStyle w:val="berschrift3"/>
+      </w:pPr>
+      <w:r>
+        <w:t>„</w:t>
+      </w:r>
+      <w:r>
+        <w:t>Mandate Money</w:t>
+      </w:r>
+      <w:r>
+        <w:t>“</w:t>
+      </w:r>
+    </w:p>
+    <w:p>
+      <w:pPr>
+        <w:ind w:firstLine="720"/>
+      </w:pPr>
+      <w:r>
+        <w:t>Vorbedingungen:</w:t>
+      </w:r>
+    </w:p>
+    <w:p>
+      <w:pPr>
+        <w:pStyle w:val="Listenabsatz"/>
+        <w:numPr>
+          <w:ilvl w:val="0"/>
+          <w:numId w:val="6"/>
+        </w:numPr>
+      </w:pPr>
+      <w:r>
+        <w:t>Kunde ist registriert</w:t>
+      </w:r>
+    </w:p>
+    <w:p>
+      <w:pPr>
+        <w:pStyle w:val="Listenabsatz"/>
+        <w:numPr>
+          <w:ilvl w:val="0"/>
+          <w:numId w:val="6"/>
+        </w:numPr>
+      </w:pPr>
+      <w:r>
+        <w:t>Kunde hat ein Bankkonto</w:t>
+      </w:r>
+    </w:p>
+    <w:p>
+      <w:pPr>
+        <w:ind w:left="720"/>
+      </w:pPr>
+      <w:r>
+        <w:lastRenderedPageBreak/>
+        <w:t>Wesentliche Schritte:</w:t>
+      </w:r>
+    </w:p>
+    <w:p>
+      <w:pPr>
+        <w:pStyle w:val="Listenabsatz"/>
+        <w:numPr>
+          <w:ilvl w:val="0"/>
+          <w:numId w:val="7"/>
+        </w:numPr>
+      </w:pPr>
+      <w:r>
+        <w:t>Mit Nutzernamen anmelden</w:t>
+      </w:r>
+    </w:p>
+    <w:p>
+      <w:pPr>
+        <w:pStyle w:val="Listenabsatz"/>
+        <w:numPr>
+          <w:ilvl w:val="0"/>
+          <w:numId w:val="7"/>
+        </w:numPr>
+      </w:pPr>
+      <w:r>
+        <w:t>Lastschriftformular</w:t>
+      </w:r>
+      <w:r>
+        <w:t xml:space="preserve"> ausfüllen</w:t>
+      </w:r>
+    </w:p>
+    <w:p>
+      <w:pPr>
+        <w:pStyle w:val="Listenabsatz"/>
+        <w:numPr>
+          <w:ilvl w:val="0"/>
+          <w:numId w:val="7"/>
+        </w:numPr>
+      </w:pPr>
+      <w:r>
+        <w:t>Lastschrift</w:t>
+      </w:r>
+      <w:r>
+        <w:t xml:space="preserve"> bestätigen</w:t>
+      </w:r>
+    </w:p>
+    <w:p>
+      <w:pPr>
+        <w:ind w:left="720"/>
+      </w:pPr>
+      <w:r>
+        <w:t>Nachbedingungen:</w:t>
+      </w:r>
+    </w:p>
+    <w:p>
+      <w:pPr>
+        <w:pStyle w:val="Listenabsatz"/>
+        <w:numPr>
+          <w:ilvl w:val="0"/>
+          <w:numId w:val="7"/>
+        </w:numPr>
+      </w:pPr>
+      <w:r>
+        <w:t>Transaktion ist dauerhaft gespeichert</w:t>
+      </w:r>
+    </w:p>
+    <w:p>
+      <w:pPr>
+        <w:pStyle w:val="Listenabsatz"/>
+        <w:numPr>
+          <w:ilvl w:val="0"/>
+          <w:numId w:val="7"/>
+        </w:numPr>
+      </w:pPr>
+      <w:r>
+        <w:t>Kontostände sind geändert</w:t>
+      </w:r>
+    </w:p>
+    <w:p>
+      <w:pPr>
+        <w:pStyle w:val="berschrift3"/>
+      </w:pPr>
+      <w:r>
+        <w:t>„</w:t>
+      </w:r>
+      <w:r>
+        <w:t>Register Customer</w:t>
+      </w:r>
+      <w:r>
+        <w:t>“</w:t>
+      </w:r>
+    </w:p>
+    <w:p>
+      <w:pPr>
+        <w:ind w:firstLine="720"/>
+      </w:pPr>
+      <w:r>
+        <w:t>Vorbedingungen:</w:t>
+      </w:r>
+    </w:p>
+    <w:p>
+      <w:pPr>
+        <w:pStyle w:val="Listenabsatz"/>
+        <w:numPr>
+          <w:ilvl w:val="0"/>
+          <w:numId w:val="6"/>
+        </w:numPr>
+      </w:pPr>
+      <w:r>
+        <w:t>Keine</w:t>
+      </w:r>
+    </w:p>
+    <w:p>
+      <w:pPr>
+        <w:ind w:left="720"/>
+      </w:pPr>
+      <w:r>
+        <w:t>Wesentliche Schritte:</w:t>
+      </w:r>
+    </w:p>
+    <w:p>
+      <w:pPr>
+        <w:pStyle w:val="Listenabsatz"/>
+        <w:numPr>
+          <w:ilvl w:val="0"/>
+          <w:numId w:val="7"/>
+        </w:numPr>
+      </w:pPr>
+      <w:r>
+        <w:t>Ausfüllen der Kundendaten</w:t>
+      </w:r>
+    </w:p>
+    <w:p>
+      <w:pPr>
+        <w:pStyle w:val="Listenabsatz"/>
+        <w:numPr>
+          <w:ilvl w:val="0"/>
+          <w:numId w:val="7"/>
+        </w:numPr>
+      </w:pPr>
+      <w:r>
+        <w:t>Kunde muss älter als 12 Jahre sein</w:t>
+      </w:r>
+    </w:p>
+    <w:p>
+      <w:pPr>
+        <w:ind w:left="720"/>
+      </w:pPr>
+      <w:r>
+        <w:t>Nachbedingungen:</w:t>
+      </w:r>
+    </w:p>
+    <w:p>
+      <w:pPr>
+        <w:pStyle w:val="Listenabsatz"/>
+        <w:numPr>
+          <w:ilvl w:val="0"/>
+          <w:numId w:val="7"/>
+        </w:numPr>
+      </w:pPr>
+      <w:r>
+        <w:t>Kundendaten sind dauerhaft gespeichert</w:t>
+      </w:r>
+    </w:p>
+    <w:p>
+      <w:pPr>
+        <w:pStyle w:val="Listenabsatz"/>
+        <w:numPr>
+          <w:ilvl w:val="0"/>
+          <w:numId w:val="7"/>
+        </w:numPr>
+      </w:pPr>
+      <w:r>
+        <w:t>Kunde darf nur einmal registriert sein</w:t>
+      </w:r>
+    </w:p>
+    <w:p>
+      <w:pPr>
+        <w:pStyle w:val="berschrift3"/>
+      </w:pPr>
+      <w:r>
+        <w:t>„</w:t>
+      </w:r>
+      <w:r>
+        <w:t>Create Account</w:t>
+      </w:r>
+      <w:r>
+        <w:t>“</w:t>
+      </w:r>
+    </w:p>
+    <w:p>
+      <w:pPr>
+        <w:ind w:firstLine="720"/>
+      </w:pPr>
+      <w:r>
+        <w:t>Vorbedingungen:</w:t>
+      </w:r>
+    </w:p>
+    <w:p>
+      <w:pPr>
+        <w:pStyle w:val="Listenabsatz"/>
+        <w:numPr>
+          <w:ilvl w:val="0"/>
+          <w:numId w:val="6"/>
+        </w:numPr>
+      </w:pPr>
+      <w:r>
+        <w:t>Kunde muss registriert sein</w:t>
+      </w:r>
+    </w:p>
+    <w:p>
+      <w:pPr>
+        <w:ind w:left="720"/>
+      </w:pPr>
+      <w:r>
+        <w:t>Wesentliche Schritte:</w:t>
+      </w:r>
+    </w:p>
+    <w:p>
+      <w:pPr>
+        <w:pStyle w:val="Listenabsatz"/>
+        <w:numPr>
+          <w:ilvl w:val="0"/>
+          <w:numId w:val="7"/>
+        </w:numPr>
+      </w:pPr>
+      <w:r>
+        <w:t>Kunde loggt sich ein</w:t>
+      </w:r>
+    </w:p>
+    <w:p>
+      <w:pPr>
+        <w:pStyle w:val="Listenabsatz"/>
+        <w:numPr>
+          <w:ilvl w:val="0"/>
+          <w:numId w:val="7"/>
+        </w:numPr>
+      </w:pPr>
+      <w:r>
+        <w:t>Anlegen eines neuen Kontos für den Kunden</w:t>
+      </w:r>
+    </w:p>
+    <w:p>
+      <w:pPr>
+        <w:ind w:left="720"/>
+      </w:pPr>
+      <w:r>
+        <w:t>Nachbedingungen:</w:t>
+      </w:r>
+    </w:p>
+    <w:p>
+      <w:pPr>
+        <w:pStyle w:val="Listenabsatz"/>
+        <w:numPr>
+          <w:ilvl w:val="0"/>
+          <w:numId w:val="7"/>
+        </w:numPr>
+      </w:pPr>
+      <w:r>
+        <w:t>Konto muss dem Kunden zugeordnet sein</w:t>
+      </w:r>
+    </w:p>
+    <w:p>
+      <w:pPr>
+        <w:pStyle w:val="Listenabsatz"/>
+        <w:numPr>
+          <w:ilvl w:val="0"/>
+          <w:numId w:val="7"/>
+        </w:numPr>
+      </w:pPr>
+      <w:r>
+        <w:t>Konto und die zugehörigen Transaktionen müssen dauerhaft gespeichert sein</w:t>
+      </w:r>
+    </w:p>
+    <w:p>
+      <w:pPr>
+        <w:pStyle w:val="berschrift3"/>
+      </w:pPr>
+      <w:r>
+        <w:t>„</w:t>
+      </w:r>
+      <w:r>
+        <w:t>Get Account Value</w:t>
+      </w:r>
+      <w:r>
+        <w:t>“</w:t>
+      </w:r>
+    </w:p>
+    <w:p>
+      <w:pPr>
+        <w:ind w:firstLine="720"/>
+      </w:pPr>
+      <w:r>
+        <w:t>Vorbedingungen:</w:t>
+      </w:r>
+    </w:p>
+    <w:p>
+      <w:pPr>
+        <w:pStyle w:val="Listenabsatz"/>
+        <w:numPr>
+          <w:ilvl w:val="0"/>
+          <w:numId w:val="6"/>
+        </w:numPr>
+      </w:pPr>
+      <w:r>
+        <w:t>Kunde ist registriert</w:t>
+      </w:r>
+    </w:p>
+    <w:p>
+      <w:pPr>
+        <w:pStyle w:val="Listenabsatz"/>
+        <w:numPr>
+          <w:ilvl w:val="0"/>
+          <w:numId w:val="6"/>
+        </w:numPr>
+      </w:pPr>
+      <w:r>
+        <w:t>Kunde hat ein Konto</w:t>
+      </w:r>
+    </w:p>
+    <w:p>
+      <w:pPr>
+        <w:ind w:left="720"/>
+      </w:pPr>
+      <w:r>
+        <w:t>Wesentliche Schritte:</w:t>
+      </w:r>
+    </w:p>
+    <w:p>
+      <w:pPr>
+        <w:pStyle w:val="Listenabsatz"/>
+        <w:numPr>
+          <w:ilvl w:val="0"/>
+          <w:numId w:val="7"/>
+        </w:numPr>
+      </w:pPr>
+      <w:r>
+        <w:t>Kunde loggt sich ein</w:t>
+      </w:r>
+    </w:p>
+    <w:p>
+      <w:pPr>
+        <w:pStyle w:val="Listenabsatz"/>
+        <w:numPr>
+          <w:ilvl w:val="0"/>
+          <w:numId w:val="7"/>
+        </w:numPr>
+      </w:pPr>
+      <w:r>
+        <w:t>Kunde ruft den Kontostand ab</w:t>
+      </w:r>
+    </w:p>
+    <w:p>
+      <w:pPr>
+        <w:ind w:left="720"/>
+      </w:pPr>
+      <w:r>
+        <w:t>Nachbedingungen:</w:t>
+      </w:r>
+    </w:p>
+    <w:p>
+      <w:pPr>
+        <w:pStyle w:val="Listenabsatz"/>
+        <w:numPr>
+          <w:ilvl w:val="0"/>
+          <w:numId w:val="7"/>
+        </w:numPr>
+      </w:pPr>
+      <w:r>
+        <w:t>Keine</w:t>
+      </w:r>
+    </w:p>
+    <w:p>
+      <w:pPr>
+        <w:pStyle w:val="berschrift3"/>
+      </w:pPr>
+      <w:r>
+        <w:lastRenderedPageBreak/>
+        <w:t>„</w:t>
+      </w:r>
+      <w:r>
+        <w:t>Get Account Transfers</w:t>
+      </w:r>
+      <w:r>
+        <w:t>“</w:t>
+      </w:r>
+    </w:p>
+    <w:p>
+      <w:pPr>
+        <w:ind w:firstLine="720"/>
+      </w:pPr>
+      <w:r>
+        <w:t>Vorbedingungen:</w:t>
+      </w:r>
+    </w:p>
+    <w:p>
+      <w:pPr>
+        <w:pStyle w:val="Listenabsatz"/>
+        <w:numPr>
+          <w:ilvl w:val="0"/>
+          <w:numId w:val="6"/>
+        </w:numPr>
+      </w:pPr>
+      <w:r>
+        <w:t>Kunde ist registriert</w:t>
+      </w:r>
+    </w:p>
+    <w:p>
+      <w:pPr>
+        <w:pStyle w:val="Listenabsatz"/>
+        <w:numPr>
+          <w:ilvl w:val="0"/>
+          <w:numId w:val="6"/>
+        </w:numPr>
+      </w:pPr>
+      <w:r>
+        <w:t>Kunde hat ein Konto</w:t>
+      </w:r>
+    </w:p>
+    <w:p>
+      <w:pPr>
+        <w:ind w:left="720"/>
+      </w:pPr>
+      <w:r>
+        <w:t>Wesentliche Schritte:</w:t>
+      </w:r>
+    </w:p>
+    <w:p>
+      <w:pPr>
+        <w:pStyle w:val="Listenabsatz"/>
+        <w:numPr>
+          <w:ilvl w:val="0"/>
+          <w:numId w:val="7"/>
+        </w:numPr>
+      </w:pPr>
+      <w:r>
+        <w:t>Kunde loggt sich ein</w:t>
+      </w:r>
+    </w:p>
+    <w:p>
+      <w:pPr>
+        <w:pStyle w:val="Listenabsatz"/>
+        <w:numPr>
+          <w:ilvl w:val="0"/>
+          <w:numId w:val="7"/>
+        </w:numPr>
+      </w:pPr>
+      <w:r>
+        <w:t>Kunde wählt Bankkonto</w:t>
+      </w:r>
+    </w:p>
+    <w:p>
+      <w:pPr>
+        <w:pStyle w:val="Listenabsatz"/>
+        <w:numPr>
+          <w:ilvl w:val="0"/>
+          <w:numId w:val="7"/>
+        </w:numPr>
+      </w:pPr>
+      <w:r>
+        <w:t>Kunde sieht alle vergangenen Transaktionen</w:t>
+      </w:r>
+    </w:p>
+    <w:p>
+      <w:pPr>
+        <w:ind w:left="720"/>
+      </w:pPr>
+      <w:r>
+        <w:t>Nachbedingungen:</w:t>
+      </w:r>
+    </w:p>
+    <w:p>
+      <w:pPr>
+        <w:pStyle w:val="Listenabsatz"/>
+        <w:numPr>
+          <w:ilvl w:val="0"/>
+          <w:numId w:val="7"/>
+        </w:numPr>
+      </w:pPr>
+      <w:r>
+        <w:t>Keine</w:t>
       </w:r>
     </w:p>
     <w:p/>
+    <w:p>
+      <w:pPr>
+        <w:pStyle w:val="berschrift3"/>
+      </w:pPr>
+    </w:p>
+    <w:p>
+      <w:pPr>
+        <w:pStyle w:val="berschrift3"/>
+      </w:pPr>
+    </w:p>
+    <w:p>
+      <w:pPr>
+        <w:pStyle w:val="berschrift3"/>
+      </w:pPr>
+      <w:r>
+        <w:t>„VORLAGE“</w:t>
+      </w:r>
+    </w:p>
+    <w:p>
+      <w:pPr>
+        <w:ind w:firstLine="720"/>
+      </w:pPr>
+      <w:r>
+        <w:t>Vorbedingungen:</w:t>
+      </w:r>
+    </w:p>
+    <w:p>
+      <w:pPr>
+        <w:pStyle w:val="Listenabsatz"/>
+        <w:numPr>
+          <w:ilvl w:val="0"/>
+          <w:numId w:val="6"/>
+        </w:numPr>
+      </w:pPr>
+      <w:r>
+        <w:t>Keine</w:t>
+      </w:r>
+    </w:p>
+    <w:p>
+      <w:pPr>
+        <w:ind w:left="720"/>
+      </w:pPr>
+      <w:r>
+        <w:t>Wesentliche Schritte:</w:t>
+      </w:r>
+    </w:p>
+    <w:p>
+      <w:pPr>
+        <w:pStyle w:val="Listenabsatz"/>
+        <w:numPr>
+          <w:ilvl w:val="0"/>
+          <w:numId w:val="7"/>
+        </w:numPr>
+      </w:pPr>
+      <w:r>
+        <w:t>Keine</w:t>
+      </w:r>
+    </w:p>
+    <w:p>
+      <w:pPr>
+        <w:ind w:left="720"/>
+      </w:pPr>
+      <w:r>
+        <w:t>Nachbedingungen:</w:t>
+      </w:r>
+    </w:p>
+    <w:p>
+      <w:pPr>
+        <w:pStyle w:val="Listenabsatz"/>
+        <w:numPr>
+          <w:ilvl w:val="0"/>
+          <w:numId w:val="7"/>
+        </w:numPr>
+      </w:pPr>
+      <w:r>
+        <w:t>Keine</w:t>
+      </w:r>
+    </w:p>
+    <w:p>
+      <w:pPr>
+        <w:pStyle w:val="berschrift3"/>
+      </w:pPr>
+    </w:p>
     <w:p>
       <w:pPr>
         <w:rPr>
@@ -1637,7 +2506,7 @@
   <w:style w:type="paragraph" w:default="1" w:styleId="Standard">
     <w:name w:val="Normal"/>
     <w:qFormat/>
-    <w:rsid w:val="00874AA1"/>
+    <w:rsid w:val="00E43160"/>
   </w:style>
   <w:style w:type="paragraph" w:styleId="berschrift1">
     <w:name w:val="heading 1"/>

</xml_diff>

<commit_message>
Worked on component diagram and updated word document
</commit_message>
<xml_diff>
--- a/documentation/milestone_1/ProjectDocumentation.docx
+++ b/documentation/milestone_1/ProjectDocumentation.docx
@@ -133,7 +133,7 @@
           <w:noProof/>
         </w:rPr>
         <w:drawing>
-          <wp:anchor distT="0" distB="0" distL="114300" distR="114300" simplePos="0" relativeHeight="251662336" behindDoc="0" locked="0" layoutInCell="1" allowOverlap="1" wp14:anchorId="175C9733" wp14:editId="5F47EFB5">
+          <wp:anchor distT="0" distB="0" distL="114300" distR="114300" simplePos="0" relativeHeight="251662336" behindDoc="0" locked="0" layoutInCell="1" allowOverlap="1" wp14:anchorId="175C9733" wp14:editId="0FCDB782">
             <wp:simplePos x="0" y="0"/>
             <wp:positionH relativeFrom="margin">
               <wp:align>center</wp:align>
@@ -141,7 +141,7 @@
             <wp:positionV relativeFrom="margin">
               <wp:align>bottom</wp:align>
             </wp:positionV>
-            <wp:extent cx="4515485" cy="4724400"/>
+            <wp:extent cx="4515485" cy="4723130"/>
             <wp:effectExtent l="0" t="0" r="0" b="0"/>
             <wp:wrapSquare wrapText="bothSides"/>
             <wp:docPr id="5" name="Grafik 5"/>
@@ -173,7 +173,7 @@
                   <pic:spPr>
                     <a:xfrm>
                       <a:off x="0" y="0"/>
-                      <a:ext cx="4515485" cy="4724400"/>
+                      <a:ext cx="4515485" cy="4723181"/>
                     </a:xfrm>
                     <a:prstGeom prst="rect">
                       <a:avLst/>
@@ -427,19 +427,7 @@
         <w:pStyle w:val="berschrift3"/>
       </w:pPr>
       <w:r>
-        <w:t>„</w:t>
-      </w:r>
-      <w:r>
-        <w:t>Transfer</w:t>
-      </w:r>
-      <w:r>
-        <w:t xml:space="preserve"> </w:t>
-      </w:r>
-      <w:r>
-        <w:t>Money</w:t>
-      </w:r>
-      <w:r>
-        <w:t>“</w:t>
+        <w:t>„Transfer Money“</w:t>
       </w:r>
     </w:p>
     <w:p>
@@ -555,13 +543,7 @@
         <w:pStyle w:val="berschrift3"/>
       </w:pPr>
       <w:r>
-        <w:t>„</w:t>
-      </w:r>
-      <w:r>
-        <w:t>Mandate Money</w:t>
-      </w:r>
-      <w:r>
-        <w:t>“</w:t>
+        <w:t>„Mandate Money“</w:t>
       </w:r>
     </w:p>
     <w:p>
@@ -626,25 +608,19 @@
         </w:numPr>
       </w:pPr>
       <w:r>
-        <w:t>Lastschriftformular</w:t>
-      </w:r>
-      <w:r>
-        <w:t xml:space="preserve"> ausfüllen</w:t>
-      </w:r>
-    </w:p>
-    <w:p>
-      <w:pPr>
-        <w:pStyle w:val="Listenabsatz"/>
-        <w:numPr>
-          <w:ilvl w:val="0"/>
-          <w:numId w:val="7"/>
-        </w:numPr>
-      </w:pPr>
-      <w:r>
-        <w:t>Lastschrift</w:t>
-      </w:r>
-      <w:r>
-        <w:t xml:space="preserve"> bestätigen</w:t>
+        <w:t>Lastschriftformular ausfüllen</w:t>
+      </w:r>
+    </w:p>
+    <w:p>
+      <w:pPr>
+        <w:pStyle w:val="Listenabsatz"/>
+        <w:numPr>
+          <w:ilvl w:val="0"/>
+          <w:numId w:val="7"/>
+        </w:numPr>
+      </w:pPr>
+      <w:r>
+        <w:t>Lastschrift bestätigen</w:t>
       </w:r>
     </w:p>
     <w:p>
@@ -684,13 +660,7 @@
         <w:pStyle w:val="berschrift3"/>
       </w:pPr>
       <w:r>
-        <w:t>„</w:t>
-      </w:r>
-      <w:r>
-        <w:t>Register Customer</w:t>
-      </w:r>
-      <w:r>
-        <w:t>“</w:t>
+        <w:t>„Register Customer“</w:t>
       </w:r>
     </w:p>
     <w:p>
@@ -782,13 +752,7 @@
         <w:pStyle w:val="berschrift3"/>
       </w:pPr>
       <w:r>
-        <w:t>„</w:t>
-      </w:r>
-      <w:r>
-        <w:t>Create Account</w:t>
-      </w:r>
-      <w:r>
-        <w:t>“</w:t>
+        <w:t>„Create Account“</w:t>
       </w:r>
     </w:p>
     <w:p>
@@ -880,13 +844,7 @@
         <w:pStyle w:val="berschrift3"/>
       </w:pPr>
       <w:r>
-        <w:t>„</w:t>
-      </w:r>
-      <w:r>
-        <w:t>Get Account Value</w:t>
-      </w:r>
-      <w:r>
-        <w:t>“</w:t>
+        <w:t>„Get Account Value“</w:t>
       </w:r>
     </w:p>
     <w:p>
@@ -979,13 +937,7 @@
       </w:pPr>
       <w:r>
         <w:lastRenderedPageBreak/>
-        <w:t>„</w:t>
-      </w:r>
-      <w:r>
-        <w:t>Get Account Transfers</w:t>
-      </w:r>
-      <w:r>
-        <w:t>“</w:t>
+        <w:t>„Get Account Transfers“</w:t>
       </w:r>
     </w:p>
     <w:p>
@@ -1089,13 +1041,7 @@
         <w:pStyle w:val="berschrift3"/>
       </w:pPr>
       <w:r>
-        <w:t>„</w:t>
-      </w:r>
-      <w:r>
-        <w:t>Get Address</w:t>
-      </w:r>
-      <w:r>
-        <w:t>“</w:t>
+        <w:t>„Get Address“</w:t>
       </w:r>
     </w:p>
     <w:p>
@@ -1199,13 +1145,7 @@
         <w:pStyle w:val="berschrift3"/>
       </w:pPr>
       <w:r>
-        <w:t>„</w:t>
-      </w:r>
-      <w:r>
-        <w:t>Update Address</w:t>
-      </w:r>
-      <w:r>
-        <w:t>“</w:t>
+        <w:t>„Update Address“</w:t>
       </w:r>
     </w:p>
     <w:p>
@@ -1225,10 +1165,7 @@
         </w:numPr>
       </w:pPr>
       <w:r>
-        <w:t>Aufrufender</w:t>
-      </w:r>
-      <w:r>
-        <w:t xml:space="preserve"> muss ein Mitarbeiter sein</w:t>
+        <w:t>Aufrufender muss ein Mitarbeiter sein</w:t>
       </w:r>
     </w:p>
     <w:p>
@@ -1284,13 +1221,7 @@
         </w:numPr>
       </w:pPr>
       <w:r>
-        <w:t xml:space="preserve">Mitarbeiter </w:t>
-      </w:r>
-      <w:r>
-        <w:t>korrigiert</w:t>
-      </w:r>
-      <w:r>
-        <w:t xml:space="preserve"> die Adresse des Kunden</w:t>
+        <w:t>Mitarbeiter korrigiert die Adresse des Kunden</w:t>
       </w:r>
     </w:p>
     <w:p>
@@ -1330,13 +1261,7 @@
         <w:pStyle w:val="berschrift3"/>
       </w:pPr>
       <w:r>
-        <w:t>„</w:t>
-      </w:r>
-      <w:r>
-        <w:t>Delete Customer</w:t>
-      </w:r>
-      <w:r>
-        <w:t>“</w:t>
+        <w:t>„Delete Customer“</w:t>
       </w:r>
     </w:p>
     <w:p>
@@ -1453,13 +1378,7 @@
         <w:pStyle w:val="berschrift3"/>
       </w:pPr>
       <w:r>
-        <w:t>„</w:t>
-      </w:r>
-      <w:r>
-        <w:t>Delete Account</w:t>
-      </w:r>
-      <w:r>
-        <w:t>“</w:t>
+        <w:t>„Delete Account“</w:t>
       </w:r>
     </w:p>
     <w:p>
@@ -1559,16 +1478,7 @@
         </w:numPr>
       </w:pPr>
       <w:r>
-        <w:t xml:space="preserve">Mitarbeiter löscht </w:t>
-      </w:r>
-      <w:r>
-        <w:t>das</w:t>
-      </w:r>
-      <w:r>
-        <w:t xml:space="preserve"> </w:t>
-      </w:r>
-      <w:r>
-        <w:t>Konto</w:t>
+        <w:t>Mitarbeiter löscht das Konto</w:t>
       </w:r>
     </w:p>
     <w:p>
@@ -1794,24 +1704,21 @@
         <w:br w:type="page"/>
       </w:r>
       <w:r>
-        <w:lastRenderedPageBreak/>
-        <w:t>Komponentenmodell</w:t>
-      </w:r>
-      <w:r>
         <w:rPr>
           <w:noProof/>
         </w:rPr>
+        <w:lastRenderedPageBreak/>
         <w:drawing>
-          <wp:anchor distT="0" distB="0" distL="114300" distR="114300" simplePos="0" relativeHeight="251660288" behindDoc="0" locked="0" layoutInCell="1" allowOverlap="1" wp14:anchorId="331706EE" wp14:editId="047ED662">
+          <wp:anchor distT="0" distB="0" distL="114300" distR="114300" simplePos="0" relativeHeight="251660288" behindDoc="0" locked="0" layoutInCell="1" allowOverlap="1" wp14:anchorId="331706EE" wp14:editId="6EAA5B43">
             <wp:simplePos x="0" y="0"/>
             <wp:positionH relativeFrom="margin">
-              <wp:posOffset>-2540</wp:posOffset>
+              <wp:align>center</wp:align>
             </wp:positionH>
             <wp:positionV relativeFrom="margin">
               <wp:align>center</wp:align>
             </wp:positionV>
-            <wp:extent cx="5731510" cy="5100955"/>
-            <wp:effectExtent l="0" t="0" r="2540" b="4445"/>
+            <wp:extent cx="5722620" cy="5628005"/>
+            <wp:effectExtent l="0" t="0" r="0" b="0"/>
             <wp:wrapSquare wrapText="bothSides"/>
             <wp:docPr id="3" name="Grafik 3"/>
             <wp:cNvGraphicFramePr>
@@ -1842,7 +1749,7 @@
                   <pic:spPr>
                     <a:xfrm>
                       <a:off x="0" y="0"/>
-                      <a:ext cx="5731510" cy="5100955"/>
+                      <a:ext cx="5722620" cy="5628005"/>
                     </a:xfrm>
                     <a:prstGeom prst="rect">
                       <a:avLst/>
@@ -1859,6 +1766,9 @@
             </wp14:sizeRelV>
           </wp:anchor>
         </w:drawing>
+      </w:r>
+      <w:r>
+        <w:t>Komponentenmodell</w:t>
       </w:r>
     </w:p>
     <w:sectPr>
@@ -3561,12 +3471,12 @@
 </file>
 
 <file path=customXml/item1.xml><?xml version="1.0" encoding="utf-8"?>
-<p:properties xmlns:p="http://schemas.microsoft.com/office/2006/metadata/properties" xmlns:xsi="http://www.w3.org/2001/XMLSchema-instance" xmlns:pc="http://schemas.microsoft.com/office/infopath/2007/PartnerControls">
-  <documentManagement>
-    <_ip_UnifiedCompliancePolicyUIAction xmlns="http://schemas.microsoft.com/sharepoint/v3" xsi:nil="true"/>
-    <_ip_UnifiedCompliancePolicyProperties xmlns="http://schemas.microsoft.com/sharepoint/v3" xsi:nil="true"/>
-  </documentManagement>
-</p:properties>
+<?mso-contentType ?>
+<FormTemplates xmlns="http://schemas.microsoft.com/sharepoint/v3/contenttype/forms">
+  <Display>DocumentLibraryForm</Display>
+  <Edit>DocumentLibraryForm</Edit>
+  <New>DocumentLibraryForm</New>
+</FormTemplates>
 </file>
 
 <file path=customXml/item2.xml><?xml version="1.0" encoding="utf-8"?>
@@ -3778,20 +3688,18 @@
 </file>
 
 <file path=customXml/item3.xml><?xml version="1.0" encoding="utf-8"?>
-<?mso-contentType ?>
-<FormTemplates xmlns="http://schemas.microsoft.com/sharepoint/v3/contenttype/forms">
-  <Display>DocumentLibraryForm</Display>
-  <Edit>DocumentLibraryForm</Edit>
-  <New>DocumentLibraryForm</New>
-</FormTemplates>
+<p:properties xmlns:p="http://schemas.microsoft.com/office/2006/metadata/properties" xmlns:xsi="http://www.w3.org/2001/XMLSchema-instance" xmlns:pc="http://schemas.microsoft.com/office/infopath/2007/PartnerControls">
+  <documentManagement>
+    <_ip_UnifiedCompliancePolicyUIAction xmlns="http://schemas.microsoft.com/sharepoint/v3" xsi:nil="true"/>
+    <_ip_UnifiedCompliancePolicyProperties xmlns="http://schemas.microsoft.com/sharepoint/v3" xsi:nil="true"/>
+  </documentManagement>
+</p:properties>
 </file>
 
 <file path=customXml/itemProps1.xml><?xml version="1.0" encoding="utf-8"?>
-<ds:datastoreItem xmlns:ds="http://schemas.openxmlformats.org/officeDocument/2006/customXml" ds:itemID="{BA075BD4-F53C-4E01-9EDE-4652C8A1FE4B}">
+<ds:datastoreItem xmlns:ds="http://schemas.openxmlformats.org/officeDocument/2006/customXml" ds:itemID="{3D40F5E8-4448-4982-82F4-146B74EB9EB7}">
   <ds:schemaRefs>
-    <ds:schemaRef ds:uri="http://schemas.microsoft.com/office/2006/metadata/properties"/>
-    <ds:schemaRef ds:uri="http://schemas.microsoft.com/office/infopath/2007/PartnerControls"/>
-    <ds:schemaRef ds:uri="http://schemas.microsoft.com/sharepoint/v3"/>
+    <ds:schemaRef ds:uri="http://schemas.microsoft.com/sharepoint/v3/contenttype/forms"/>
   </ds:schemaRefs>
 </ds:datastoreItem>
 </file>
@@ -3817,9 +3725,11 @@
 </file>
 
 <file path=customXml/itemProps3.xml><?xml version="1.0" encoding="utf-8"?>
-<ds:datastoreItem xmlns:ds="http://schemas.openxmlformats.org/officeDocument/2006/customXml" ds:itemID="{3D40F5E8-4448-4982-82F4-146B74EB9EB7}">
+<ds:datastoreItem xmlns:ds="http://schemas.openxmlformats.org/officeDocument/2006/customXml" ds:itemID="{BA075BD4-F53C-4E01-9EDE-4652C8A1FE4B}">
   <ds:schemaRefs>
-    <ds:schemaRef ds:uri="http://schemas.microsoft.com/sharepoint/v3/contenttype/forms"/>
+    <ds:schemaRef ds:uri="http://schemas.microsoft.com/office/2006/metadata/properties"/>
+    <ds:schemaRef ds:uri="http://schemas.microsoft.com/office/infopath/2007/PartnerControls"/>
+    <ds:schemaRef ds:uri="http://schemas.microsoft.com/sharepoint/v3"/>
   </ds:schemaRefs>
 </ds:datastoreItem>
 </file>
</xml_diff>

<commit_message>
Worked on class diagram and updated word document
</commit_message>
<xml_diff>
--- a/documentation/milestone_1/ProjectDocumentation.docx
+++ b/documentation/milestone_1/ProjectDocumentation.docx
@@ -1639,7 +1639,7 @@
         </w:rPr>
         <w:lastRenderedPageBreak/>
         <w:drawing>
-          <wp:anchor distT="0" distB="0" distL="114300" distR="114300" simplePos="0" relativeHeight="251661312" behindDoc="0" locked="0" layoutInCell="1" allowOverlap="1" wp14:anchorId="3CF05159" wp14:editId="51AD6815">
+          <wp:anchor distT="0" distB="0" distL="114300" distR="114300" simplePos="0" relativeHeight="251661312" behindDoc="0" locked="0" layoutInCell="1" allowOverlap="1" wp14:anchorId="3CF05159" wp14:editId="27ADCE93">
             <wp:simplePos x="0" y="0"/>
             <wp:positionH relativeFrom="margin">
               <wp:posOffset>-2540</wp:posOffset>
@@ -1647,8 +1647,8 @@
             <wp:positionV relativeFrom="margin">
               <wp:align>center</wp:align>
             </wp:positionV>
-            <wp:extent cx="5734050" cy="4434205"/>
-            <wp:effectExtent l="0" t="0" r="0" b="4445"/>
+            <wp:extent cx="5733415" cy="4434205"/>
+            <wp:effectExtent l="0" t="0" r="635" b="4445"/>
             <wp:wrapSquare wrapText="bothSides"/>
             <wp:docPr id="4" name="Grafik 4"/>
             <wp:cNvGraphicFramePr>
@@ -1679,7 +1679,7 @@
                   <pic:spPr>
                     <a:xfrm>
                       <a:off x="0" y="0"/>
-                      <a:ext cx="5734050" cy="4434205"/>
+                      <a:ext cx="5733885" cy="4434205"/>
                     </a:xfrm>
                     <a:prstGeom prst="rect">
                       <a:avLst/>
@@ -3471,12 +3471,12 @@
 </file>
 
 <file path=customXml/item1.xml><?xml version="1.0" encoding="utf-8"?>
-<?mso-contentType ?>
-<FormTemplates xmlns="http://schemas.microsoft.com/sharepoint/v3/contenttype/forms">
-  <Display>DocumentLibraryForm</Display>
-  <Edit>DocumentLibraryForm</Edit>
-  <New>DocumentLibraryForm</New>
-</FormTemplates>
+<p:properties xmlns:p="http://schemas.microsoft.com/office/2006/metadata/properties" xmlns:xsi="http://www.w3.org/2001/XMLSchema-instance" xmlns:pc="http://schemas.microsoft.com/office/infopath/2007/PartnerControls">
+  <documentManagement>
+    <_ip_UnifiedCompliancePolicyUIAction xmlns="http://schemas.microsoft.com/sharepoint/v3" xsi:nil="true"/>
+    <_ip_UnifiedCompliancePolicyProperties xmlns="http://schemas.microsoft.com/sharepoint/v3" xsi:nil="true"/>
+  </documentManagement>
+</p:properties>
 </file>
 
 <file path=customXml/item2.xml><?xml version="1.0" encoding="utf-8"?>
@@ -3688,18 +3688,20 @@
 </file>
 
 <file path=customXml/item3.xml><?xml version="1.0" encoding="utf-8"?>
-<p:properties xmlns:p="http://schemas.microsoft.com/office/2006/metadata/properties" xmlns:xsi="http://www.w3.org/2001/XMLSchema-instance" xmlns:pc="http://schemas.microsoft.com/office/infopath/2007/PartnerControls">
-  <documentManagement>
-    <_ip_UnifiedCompliancePolicyUIAction xmlns="http://schemas.microsoft.com/sharepoint/v3" xsi:nil="true"/>
-    <_ip_UnifiedCompliancePolicyProperties xmlns="http://schemas.microsoft.com/sharepoint/v3" xsi:nil="true"/>
-  </documentManagement>
-</p:properties>
+<?mso-contentType ?>
+<FormTemplates xmlns="http://schemas.microsoft.com/sharepoint/v3/contenttype/forms">
+  <Display>DocumentLibraryForm</Display>
+  <Edit>DocumentLibraryForm</Edit>
+  <New>DocumentLibraryForm</New>
+</FormTemplates>
 </file>
 
 <file path=customXml/itemProps1.xml><?xml version="1.0" encoding="utf-8"?>
-<ds:datastoreItem xmlns:ds="http://schemas.openxmlformats.org/officeDocument/2006/customXml" ds:itemID="{3D40F5E8-4448-4982-82F4-146B74EB9EB7}">
+<ds:datastoreItem xmlns:ds="http://schemas.openxmlformats.org/officeDocument/2006/customXml" ds:itemID="{BA075BD4-F53C-4E01-9EDE-4652C8A1FE4B}">
   <ds:schemaRefs>
-    <ds:schemaRef ds:uri="http://schemas.microsoft.com/sharepoint/v3/contenttype/forms"/>
+    <ds:schemaRef ds:uri="http://schemas.microsoft.com/office/2006/metadata/properties"/>
+    <ds:schemaRef ds:uri="http://schemas.microsoft.com/office/infopath/2007/PartnerControls"/>
+    <ds:schemaRef ds:uri="http://schemas.microsoft.com/sharepoint/v3"/>
   </ds:schemaRefs>
 </ds:datastoreItem>
 </file>
@@ -3725,11 +3727,9 @@
 </file>
 
 <file path=customXml/itemProps3.xml><?xml version="1.0" encoding="utf-8"?>
-<ds:datastoreItem xmlns:ds="http://schemas.openxmlformats.org/officeDocument/2006/customXml" ds:itemID="{BA075BD4-F53C-4E01-9EDE-4652C8A1FE4B}">
+<ds:datastoreItem xmlns:ds="http://schemas.openxmlformats.org/officeDocument/2006/customXml" ds:itemID="{3D40F5E8-4448-4982-82F4-146B74EB9EB7}">
   <ds:schemaRefs>
-    <ds:schemaRef ds:uri="http://schemas.microsoft.com/office/2006/metadata/properties"/>
-    <ds:schemaRef ds:uri="http://schemas.microsoft.com/office/infopath/2007/PartnerControls"/>
-    <ds:schemaRef ds:uri="http://schemas.microsoft.com/sharepoint/v3"/>
+    <ds:schemaRef ds:uri="http://schemas.microsoft.com/sharepoint/v3/contenttype/forms"/>
   </ds:schemaRefs>
 </ds:datastoreItem>
 </file>
</xml_diff>

<commit_message>
updated word document with diagrams
</commit_message>
<xml_diff>
--- a/documentation/milestone_1/ProjectDocumentation.docx
+++ b/documentation/milestone_1/ProjectDocumentation.docx
@@ -133,7 +133,7 @@
           <w:noProof/>
         </w:rPr>
         <w:drawing>
-          <wp:anchor distT="0" distB="0" distL="114300" distR="114300" simplePos="0" relativeHeight="251662336" behindDoc="0" locked="0" layoutInCell="1" allowOverlap="1" wp14:anchorId="175C9733" wp14:editId="0FCDB782">
+          <wp:anchor distT="0" distB="0" distL="114300" distR="114300" simplePos="0" relativeHeight="251662336" behindDoc="0" locked="0" layoutInCell="1" allowOverlap="1" wp14:anchorId="175C9733" wp14:editId="5E2F729F">
             <wp:simplePos x="0" y="0"/>
             <wp:positionH relativeFrom="margin">
               <wp:align>center</wp:align>
@@ -141,7 +141,7 @@
             <wp:positionV relativeFrom="margin">
               <wp:align>bottom</wp:align>
             </wp:positionV>
-            <wp:extent cx="4515485" cy="4723130"/>
+            <wp:extent cx="4834890" cy="4523740"/>
             <wp:effectExtent l="0" t="0" r="0" b="0"/>
             <wp:wrapSquare wrapText="bothSides"/>
             <wp:docPr id="5" name="Grafik 5"/>
@@ -173,7 +173,7 @@
                   <pic:spPr>
                     <a:xfrm>
                       <a:off x="0" y="0"/>
-                      <a:ext cx="4515485" cy="4723181"/>
+                      <a:ext cx="4834890" cy="4523740"/>
                     </a:xfrm>
                     <a:prstGeom prst="rect">
                       <a:avLst/>
@@ -1639,16 +1639,16 @@
         </w:rPr>
         <w:lastRenderedPageBreak/>
         <w:drawing>
-          <wp:anchor distT="0" distB="0" distL="114300" distR="114300" simplePos="0" relativeHeight="251661312" behindDoc="0" locked="0" layoutInCell="1" allowOverlap="1" wp14:anchorId="3CF05159" wp14:editId="27ADCE93">
+          <wp:anchor distT="0" distB="0" distL="114300" distR="114300" simplePos="0" relativeHeight="251661312" behindDoc="0" locked="0" layoutInCell="1" allowOverlap="1" wp14:anchorId="3CF05159" wp14:editId="43461E67">
             <wp:simplePos x="0" y="0"/>
             <wp:positionH relativeFrom="margin">
-              <wp:posOffset>-2540</wp:posOffset>
+              <wp:align>center</wp:align>
             </wp:positionH>
             <wp:positionV relativeFrom="margin">
               <wp:align>center</wp:align>
             </wp:positionV>
-            <wp:extent cx="5733415" cy="4434205"/>
-            <wp:effectExtent l="0" t="0" r="635" b="4445"/>
+            <wp:extent cx="5728970" cy="5238115"/>
+            <wp:effectExtent l="0" t="0" r="5080" b="635"/>
             <wp:wrapSquare wrapText="bothSides"/>
             <wp:docPr id="4" name="Grafik 4"/>
             <wp:cNvGraphicFramePr>
@@ -1679,7 +1679,7 @@
                   <pic:spPr>
                     <a:xfrm>
                       <a:off x="0" y="0"/>
-                      <a:ext cx="5733885" cy="4434205"/>
+                      <a:ext cx="5729562" cy="5238115"/>
                     </a:xfrm>
                     <a:prstGeom prst="rect">
                       <a:avLst/>
@@ -1709,7 +1709,7 @@
         </w:rPr>
         <w:lastRenderedPageBreak/>
         <w:drawing>
-          <wp:anchor distT="0" distB="0" distL="114300" distR="114300" simplePos="0" relativeHeight="251660288" behindDoc="0" locked="0" layoutInCell="1" allowOverlap="1" wp14:anchorId="331706EE" wp14:editId="6EAA5B43">
+          <wp:anchor distT="0" distB="0" distL="114300" distR="114300" simplePos="0" relativeHeight="251660288" behindDoc="0" locked="0" layoutInCell="1" allowOverlap="1" wp14:anchorId="331706EE" wp14:editId="7E91F24D">
             <wp:simplePos x="0" y="0"/>
             <wp:positionH relativeFrom="margin">
               <wp:align>center</wp:align>
@@ -1717,8 +1717,8 @@
             <wp:positionV relativeFrom="margin">
               <wp:align>center</wp:align>
             </wp:positionV>
-            <wp:extent cx="5722620" cy="5628005"/>
-            <wp:effectExtent l="0" t="0" r="0" b="0"/>
+            <wp:extent cx="5728970" cy="4206875"/>
+            <wp:effectExtent l="0" t="0" r="0" b="3175"/>
             <wp:wrapSquare wrapText="bothSides"/>
             <wp:docPr id="3" name="Grafik 3"/>
             <wp:cNvGraphicFramePr>
@@ -1749,7 +1749,7 @@
                   <pic:spPr>
                     <a:xfrm>
                       <a:off x="0" y="0"/>
-                      <a:ext cx="5722620" cy="5628005"/>
+                      <a:ext cx="5729311" cy="4206875"/>
                     </a:xfrm>
                     <a:prstGeom prst="rect">
                       <a:avLst/>

</xml_diff>

<commit_message>
worked on diagrams and updated word document
</commit_message>
<xml_diff>
--- a/documentation/milestone_1/ProjectDocumentation.docx
+++ b/documentation/milestone_1/ProjectDocumentation.docx
@@ -142,15 +142,15 @@
           <w:noProof/>
         </w:rPr>
         <w:drawing>
-          <wp:anchor distT="0" distB="0" distL="114300" distR="114300" simplePos="0" relativeHeight="251660288" behindDoc="0" locked="0" layoutInCell="1" allowOverlap="1" wp14:anchorId="175C9733" wp14:editId="670980EB">
+          <wp:anchor distT="0" distB="0" distL="114300" distR="114300" simplePos="0" relativeHeight="251660288" behindDoc="0" locked="0" layoutInCell="1" allowOverlap="1" wp14:anchorId="175C9733" wp14:editId="11250927">
             <wp:simplePos x="0" y="0"/>
             <wp:positionH relativeFrom="margin">
-              <wp:posOffset>481330</wp:posOffset>
+              <wp:posOffset>218440</wp:posOffset>
             </wp:positionH>
             <wp:positionV relativeFrom="margin">
-              <wp:posOffset>4802505</wp:posOffset>
+              <wp:posOffset>5062220</wp:posOffset>
             </wp:positionV>
-            <wp:extent cx="4772660" cy="4523105"/>
+            <wp:extent cx="5301615" cy="3985895"/>
             <wp:effectExtent l="0" t="0" r="0" b="0"/>
             <wp:wrapSquare wrapText="bothSides"/>
             <wp:docPr id="5" name="Grafik 5"/>
@@ -182,7 +182,7 @@
                   <pic:spPr>
                     <a:xfrm>
                       <a:off x="0" y="0"/>
-                      <a:ext cx="4772660" cy="4523105"/>
+                      <a:ext cx="5301615" cy="3985895"/>
                     </a:xfrm>
                     <a:prstGeom prst="rect">
                       <a:avLst/>
@@ -269,7 +269,17 @@
                 <w:sz w:val="24"/>
                 <w:szCs w:val="24"/>
               </w:rPr>
-              <w:t>Login User</w:t>
+              <w:t xml:space="preserve">Login </w:t>
+            </w:r>
+            <w:r>
+              <w:rPr>
+                <w:rFonts w:eastAsiaTheme="minorHAnsi" w:cstheme="minorBidi"/>
+                <w:b/>
+                <w:caps w:val="0"/>
+                <w:sz w:val="24"/>
+                <w:szCs w:val="24"/>
+              </w:rPr>
+              <w:t>Person</w:t>
             </w:r>
           </w:p>
         </w:tc>
@@ -334,7 +344,25 @@
                 <w:sz w:val="24"/>
                 <w:szCs w:val="24"/>
               </w:rPr>
-              <w:t>Kunde ist registriert</w:t>
+              <w:t>Kunde</w:t>
+            </w:r>
+            <w:r>
+              <w:rPr>
+                <w:rFonts w:eastAsiaTheme="minorHAnsi" w:cstheme="minorBidi"/>
+                <w:b w:val="0"/>
+                <w:sz w:val="24"/>
+                <w:szCs w:val="24"/>
+              </w:rPr>
+              <w:t>/Mitarbeiter</w:t>
+            </w:r>
+            <w:r>
+              <w:rPr>
+                <w:rFonts w:eastAsiaTheme="minorHAnsi" w:cstheme="minorBidi"/>
+                <w:b w:val="0"/>
+                <w:sz w:val="24"/>
+                <w:szCs w:val="24"/>
+              </w:rPr>
+              <w:t xml:space="preserve"> ist registriert</w:t>
             </w:r>
           </w:p>
         </w:tc>
@@ -608,7 +636,7 @@
                 <w:sz w:val="24"/>
                 <w:szCs w:val="24"/>
               </w:rPr>
-              <w:t>Register Customer</w:t>
+              <w:t>Use Support</w:t>
             </w:r>
           </w:p>
         </w:tc>
@@ -652,29 +680,8 @@
           </w:tcPr>
           <w:p>
             <w:pPr>
-              <w:pStyle w:val="berschrift2"/>
-              <w:numPr>
-                <w:ilvl w:val="0"/>
-                <w:numId w:val="10"/>
-              </w:numPr>
-              <w:outlineLvl w:val="1"/>
               <w:cnfStyle w:val="000000100000" w:firstRow="0" w:lastRow="0" w:firstColumn="0" w:lastColumn="0" w:oddVBand="0" w:evenVBand="0" w:oddHBand="1" w:evenHBand="0" w:firstRowFirstColumn="0" w:firstRowLastColumn="0" w:lastRowFirstColumn="0" w:lastRowLastColumn="0"/>
-              <w:rPr>
-                <w:rFonts w:eastAsiaTheme="minorHAnsi" w:cstheme="minorBidi"/>
-                <w:b w:val="0"/>
-                <w:sz w:val="24"/>
-                <w:szCs w:val="24"/>
-              </w:rPr>
-            </w:pPr>
-            <w:r>
-              <w:rPr>
-                <w:rFonts w:eastAsiaTheme="minorHAnsi" w:cstheme="minorBidi"/>
-                <w:b w:val="0"/>
-                <w:sz w:val="24"/>
-                <w:szCs w:val="24"/>
-              </w:rPr>
-              <w:t>Kunde ist noch nicht registriert</w:t>
-            </w:r>
+            </w:pPr>
           </w:p>
         </w:tc>
       </w:tr>
@@ -722,7 +729,7 @@
               <w:cnfStyle w:val="000000000000" w:firstRow="0" w:lastRow="0" w:firstColumn="0" w:lastColumn="0" w:oddVBand="0" w:evenVBand="0" w:oddHBand="0" w:evenHBand="0" w:firstRowFirstColumn="0" w:firstRowLastColumn="0" w:lastRowFirstColumn="0" w:lastRowLastColumn="0"/>
             </w:pPr>
             <w:r>
-              <w:t>Ausfüllen der Kundendaten</w:t>
+              <w:t>Stellen einer Frage im Supportbereich des Online-Bankings durch den Kunden</w:t>
             </w:r>
           </w:p>
           <w:p>
@@ -735,7 +742,7 @@
               <w:cnfStyle w:val="000000000000" w:firstRow="0" w:lastRow="0" w:firstColumn="0" w:lastColumn="0" w:oddVBand="0" w:evenVBand="0" w:oddHBand="0" w:evenHBand="0" w:firstRowFirstColumn="0" w:firstRowLastColumn="0" w:lastRowFirstColumn="0" w:lastRowLastColumn="0"/>
             </w:pPr>
             <w:r>
-              <w:t>Kunde muss älter als 12 Jahre sein</w:t>
+              <w:t>Beantworten einer Frage durch Mitarbeiter</w:t>
             </w:r>
           </w:p>
         </w:tc>
@@ -782,25 +789,12 @@
               <w:pStyle w:val="Listenabsatz"/>
               <w:numPr>
                 <w:ilvl w:val="0"/>
-                <w:numId w:val="9"/>
+                <w:numId w:val="11"/>
               </w:numPr>
               <w:cnfStyle w:val="000000100000" w:firstRow="0" w:lastRow="0" w:firstColumn="0" w:lastColumn="0" w:oddVBand="0" w:evenVBand="0" w:oddHBand="1" w:evenHBand="0" w:firstRowFirstColumn="0" w:firstRowLastColumn="0" w:lastRowFirstColumn="0" w:lastRowLastColumn="0"/>
             </w:pPr>
             <w:r>
-              <w:t>Kundendaten sind dauerhaft gespeichert</w:t>
-            </w:r>
-          </w:p>
-          <w:p>
-            <w:pPr>
-              <w:pStyle w:val="Listenabsatz"/>
-              <w:numPr>
-                <w:ilvl w:val="0"/>
-                <w:numId w:val="9"/>
-              </w:numPr>
-              <w:cnfStyle w:val="000000100000" w:firstRow="0" w:lastRow="0" w:firstColumn="0" w:lastColumn="0" w:oddVBand="0" w:evenVBand="0" w:oddHBand="1" w:evenHBand="0" w:firstRowFirstColumn="0" w:firstRowLastColumn="0" w:lastRowFirstColumn="0" w:lastRowLastColumn="0"/>
-            </w:pPr>
-            <w:r>
-              <w:t>Kunde darf nur einmal registriert sein</w:t>
+              <w:t>Der Kunde erhält die Antwort</w:t>
             </w:r>
           </w:p>
         </w:tc>
@@ -869,7 +863,7 @@
                 <w:sz w:val="24"/>
                 <w:szCs w:val="24"/>
               </w:rPr>
-              <w:t>Create Account</w:t>
+              <w:t>Register Customer</w:t>
             </w:r>
           </w:p>
         </w:tc>
@@ -913,15 +907,28 @@
           </w:tcPr>
           <w:p>
             <w:pPr>
-              <w:pStyle w:val="Listenabsatz"/>
+              <w:pStyle w:val="berschrift2"/>
               <w:numPr>
                 <w:ilvl w:val="0"/>
                 <w:numId w:val="10"/>
               </w:numPr>
+              <w:outlineLvl w:val="1"/>
               <w:cnfStyle w:val="000000100000" w:firstRow="0" w:lastRow="0" w:firstColumn="0" w:lastColumn="0" w:oddVBand="0" w:evenVBand="0" w:oddHBand="1" w:evenHBand="0" w:firstRowFirstColumn="0" w:firstRowLastColumn="0" w:lastRowFirstColumn="0" w:lastRowLastColumn="0"/>
-            </w:pPr>
-            <w:r>
-              <w:t>Kunde muss registriert sein</w:t>
+              <w:rPr>
+                <w:rFonts w:eastAsiaTheme="minorHAnsi" w:cstheme="minorBidi"/>
+                <w:b w:val="0"/>
+                <w:sz w:val="24"/>
+                <w:szCs w:val="24"/>
+              </w:rPr>
+            </w:pPr>
+            <w:r>
+              <w:rPr>
+                <w:rFonts w:eastAsiaTheme="minorHAnsi" w:cstheme="minorBidi"/>
+                <w:b w:val="0"/>
+                <w:sz w:val="24"/>
+                <w:szCs w:val="24"/>
+              </w:rPr>
+              <w:t>Kunde ist noch nicht registriert</w:t>
             </w:r>
           </w:p>
         </w:tc>
@@ -970,7 +977,7 @@
               <w:cnfStyle w:val="000000000000" w:firstRow="0" w:lastRow="0" w:firstColumn="0" w:lastColumn="0" w:oddVBand="0" w:evenVBand="0" w:oddHBand="0" w:evenHBand="0" w:firstRowFirstColumn="0" w:firstRowLastColumn="0" w:lastRowFirstColumn="0" w:lastRowLastColumn="0"/>
             </w:pPr>
             <w:r>
-              <w:t>Kunde loggt sich ein</w:t>
+              <w:t>Ausfüllen der Kundendaten</w:t>
             </w:r>
           </w:p>
           <w:p>
@@ -983,7 +990,7 @@
               <w:cnfStyle w:val="000000000000" w:firstRow="0" w:lastRow="0" w:firstColumn="0" w:lastColumn="0" w:oddVBand="0" w:evenVBand="0" w:oddHBand="0" w:evenHBand="0" w:firstRowFirstColumn="0" w:firstRowLastColumn="0" w:lastRowFirstColumn="0" w:lastRowLastColumn="0"/>
             </w:pPr>
             <w:r>
-              <w:t>Anlegen eines neuen Kontos für den Kunden</w:t>
+              <w:t>Kunde muss älter als 12 Jahre sein</w:t>
             </w:r>
           </w:p>
         </w:tc>
@@ -1035,7 +1042,7 @@
               <w:cnfStyle w:val="000000100000" w:firstRow="0" w:lastRow="0" w:firstColumn="0" w:lastColumn="0" w:oddVBand="0" w:evenVBand="0" w:oddHBand="1" w:evenHBand="0" w:firstRowFirstColumn="0" w:firstRowLastColumn="0" w:lastRowFirstColumn="0" w:lastRowLastColumn="0"/>
             </w:pPr>
             <w:r>
-              <w:t>Konto ist dem Kunden zugeordnet</w:t>
+              <w:t>Kundendaten sind dauerhaft gespeichert</w:t>
             </w:r>
           </w:p>
           <w:p>
@@ -1048,7 +1055,7 @@
               <w:cnfStyle w:val="000000100000" w:firstRow="0" w:lastRow="0" w:firstColumn="0" w:lastColumn="0" w:oddVBand="0" w:evenVBand="0" w:oddHBand="1" w:evenHBand="0" w:firstRowFirstColumn="0" w:firstRowLastColumn="0" w:lastRowFirstColumn="0" w:lastRowLastColumn="0"/>
             </w:pPr>
             <w:r>
-              <w:t>Kontoist dauerhaft gespeichert</w:t>
+              <w:t>Kunde darf nur einmal registriert sein</w:t>
             </w:r>
           </w:p>
         </w:tc>
@@ -1117,7 +1124,7 @@
                 <w:sz w:val="24"/>
                 <w:szCs w:val="24"/>
               </w:rPr>
-              <w:t>Mandate Money</w:t>
+              <w:t>Create Account</w:t>
             </w:r>
           </w:p>
         </w:tc>
@@ -1169,20 +1176,7 @@
               <w:cnfStyle w:val="000000100000" w:firstRow="0" w:lastRow="0" w:firstColumn="0" w:lastColumn="0" w:oddVBand="0" w:evenVBand="0" w:oddHBand="1" w:evenHBand="0" w:firstRowFirstColumn="0" w:firstRowLastColumn="0" w:lastRowFirstColumn="0" w:lastRowLastColumn="0"/>
             </w:pPr>
             <w:r>
-              <w:t>Kunde ist registriert</w:t>
-            </w:r>
-          </w:p>
-          <w:p>
-            <w:pPr>
-              <w:pStyle w:val="Listenabsatz"/>
-              <w:numPr>
-                <w:ilvl w:val="0"/>
-                <w:numId w:val="10"/>
-              </w:numPr>
-              <w:cnfStyle w:val="000000100000" w:firstRow="0" w:lastRow="0" w:firstColumn="0" w:lastColumn="0" w:oddVBand="0" w:evenVBand="0" w:oddHBand="1" w:evenHBand="0" w:firstRowFirstColumn="0" w:firstRowLastColumn="0" w:lastRowFirstColumn="0" w:lastRowLastColumn="0"/>
-            </w:pPr>
-            <w:r>
-              <w:t>Kunde hat ein Bankkonto</w:t>
+              <w:t>Kunde muss registriert sein</w:t>
             </w:r>
           </w:p>
         </w:tc>
@@ -1231,7 +1225,7 @@
               <w:cnfStyle w:val="000000000000" w:firstRow="0" w:lastRow="0" w:firstColumn="0" w:lastColumn="0" w:oddVBand="0" w:evenVBand="0" w:oddHBand="0" w:evenHBand="0" w:firstRowFirstColumn="0" w:firstRowLastColumn="0" w:lastRowFirstColumn="0" w:lastRowLastColumn="0"/>
             </w:pPr>
             <w:r>
-              <w:t>Mit Nutzernamen anmelden</w:t>
+              <w:t>Kunde loggt sich ein</w:t>
             </w:r>
           </w:p>
           <w:p>
@@ -1244,20 +1238,7 @@
               <w:cnfStyle w:val="000000000000" w:firstRow="0" w:lastRow="0" w:firstColumn="0" w:lastColumn="0" w:oddVBand="0" w:evenVBand="0" w:oddHBand="0" w:evenHBand="0" w:firstRowFirstColumn="0" w:firstRowLastColumn="0" w:lastRowFirstColumn="0" w:lastRowLastColumn="0"/>
             </w:pPr>
             <w:r>
-              <w:t>Lastschriftformular ausfüllen</w:t>
-            </w:r>
-          </w:p>
-          <w:p>
-            <w:pPr>
-              <w:pStyle w:val="Listenabsatz"/>
-              <w:numPr>
-                <w:ilvl w:val="0"/>
-                <w:numId w:val="8"/>
-              </w:numPr>
-              <w:cnfStyle w:val="000000000000" w:firstRow="0" w:lastRow="0" w:firstColumn="0" w:lastColumn="0" w:oddVBand="0" w:evenVBand="0" w:oddHBand="0" w:evenHBand="0" w:firstRowFirstColumn="0" w:firstRowLastColumn="0" w:lastRowFirstColumn="0" w:lastRowLastColumn="0"/>
-            </w:pPr>
-            <w:r>
-              <w:t>Lastschrift bestätigen</w:t>
+              <w:t>Anlegen eines neuen Kontos für den Kunden</w:t>
             </w:r>
           </w:p>
         </w:tc>
@@ -1309,7 +1290,7 @@
               <w:cnfStyle w:val="000000100000" w:firstRow="0" w:lastRow="0" w:firstColumn="0" w:lastColumn="0" w:oddVBand="0" w:evenVBand="0" w:oddHBand="1" w:evenHBand="0" w:firstRowFirstColumn="0" w:firstRowLastColumn="0" w:lastRowFirstColumn="0" w:lastRowLastColumn="0"/>
             </w:pPr>
             <w:r>
-              <w:t>Transaktion ist dauerhaft gespeichert</w:t>
+              <w:t>Konto ist dem Kunden zugeordnet</w:t>
             </w:r>
           </w:p>
           <w:p>
@@ -1322,7 +1303,7 @@
               <w:cnfStyle w:val="000000100000" w:firstRow="0" w:lastRow="0" w:firstColumn="0" w:lastColumn="0" w:oddVBand="0" w:evenVBand="0" w:oddHBand="1" w:evenHBand="0" w:firstRowFirstColumn="0" w:firstRowLastColumn="0" w:lastRowFirstColumn="0" w:lastRowLastColumn="0"/>
             </w:pPr>
             <w:r>
-              <w:t>Kontostände sind geändert</w:t>
+              <w:t>Kontoist dauerhaft gespeichert</w:t>
             </w:r>
           </w:p>
         </w:tc>
@@ -1391,17 +1372,7 @@
                 <w:sz w:val="24"/>
                 <w:szCs w:val="24"/>
               </w:rPr>
-              <w:t>Transfer</w:t>
-            </w:r>
-            <w:r>
-              <w:rPr>
-                <w:rFonts w:eastAsiaTheme="minorHAnsi" w:cstheme="minorBidi"/>
-                <w:b/>
-                <w:caps w:val="0"/>
-                <w:sz w:val="24"/>
-                <w:szCs w:val="24"/>
-              </w:rPr>
-              <w:t xml:space="preserve"> Money</w:t>
+              <w:t>View Account</w:t>
             </w:r>
           </w:p>
         </w:tc>
@@ -1515,7 +1486,7 @@
               <w:cnfStyle w:val="000000000000" w:firstRow="0" w:lastRow="0" w:firstColumn="0" w:lastColumn="0" w:oddVBand="0" w:evenVBand="0" w:oddHBand="0" w:evenHBand="0" w:firstRowFirstColumn="0" w:firstRowLastColumn="0" w:lastRowFirstColumn="0" w:lastRowLastColumn="0"/>
             </w:pPr>
             <w:r>
-              <w:t>Mit Nutzernamen anmelden</w:t>
+              <w:t>Kunde loggt sich ein</w:t>
             </w:r>
           </w:p>
           <w:p>
@@ -1528,7 +1499,7 @@
               <w:cnfStyle w:val="000000000000" w:firstRow="0" w:lastRow="0" w:firstColumn="0" w:lastColumn="0" w:oddVBand="0" w:evenVBand="0" w:oddHBand="0" w:evenHBand="0" w:firstRowFirstColumn="0" w:firstRowLastColumn="0" w:lastRowFirstColumn="0" w:lastRowLastColumn="0"/>
             </w:pPr>
             <w:r>
-              <w:t>Überweisungsformular ausfüllen</w:t>
+              <w:t>Kunde wählt ein Bankkonto</w:t>
             </w:r>
           </w:p>
           <w:p>
@@ -1541,7 +1512,7 @@
               <w:cnfStyle w:val="000000000000" w:firstRow="0" w:lastRow="0" w:firstColumn="0" w:lastColumn="0" w:oddVBand="0" w:evenVBand="0" w:oddHBand="0" w:evenHBand="0" w:firstRowFirstColumn="0" w:firstRowLastColumn="0" w:lastRowFirstColumn="0" w:lastRowLastColumn="0"/>
             </w:pPr>
             <w:r>
-              <w:t>Überweisung bestätigen</w:t>
+              <w:t>Kunde sieht den Kontostand und alle vergangenen Transaktionen</w:t>
             </w:r>
           </w:p>
         </w:tc>
@@ -1586,28 +1557,9 @@
           <w:p>
             <w:pPr>
               <w:pStyle w:val="Listenabsatz"/>
-              <w:numPr>
-                <w:ilvl w:val="0"/>
-                <w:numId w:val="9"/>
-              </w:numPr>
+              <w:ind w:left="360"/>
               <w:cnfStyle w:val="000000100000" w:firstRow="0" w:lastRow="0" w:firstColumn="0" w:lastColumn="0" w:oddVBand="0" w:evenVBand="0" w:oddHBand="1" w:evenHBand="0" w:firstRowFirstColumn="0" w:firstRowLastColumn="0" w:lastRowFirstColumn="0" w:lastRowLastColumn="0"/>
             </w:pPr>
-            <w:r>
-              <w:t>Transaktion ist dauerhaft gespeichert</w:t>
-            </w:r>
-          </w:p>
-          <w:p>
-            <w:pPr>
-              <w:pStyle w:val="Listenabsatz"/>
-              <w:numPr>
-                <w:ilvl w:val="0"/>
-                <w:numId w:val="9"/>
-              </w:numPr>
-              <w:cnfStyle w:val="000000100000" w:firstRow="0" w:lastRow="0" w:firstColumn="0" w:lastColumn="0" w:oddVBand="0" w:evenVBand="0" w:oddHBand="1" w:evenHBand="0" w:firstRowFirstColumn="0" w:firstRowLastColumn="0" w:lastRowFirstColumn="0" w:lastRowLastColumn="0"/>
-            </w:pPr>
-            <w:r>
-              <w:t>Kontostände sind geändert</w:t>
-            </w:r>
           </w:p>
         </w:tc>
       </w:tr>
@@ -1693,17 +1645,7 @@
                 <w:sz w:val="24"/>
                 <w:szCs w:val="24"/>
               </w:rPr>
-              <w:t xml:space="preserve">Get </w:t>
-            </w:r>
-            <w:r>
-              <w:rPr>
-                <w:rFonts w:eastAsiaTheme="minorHAnsi" w:cstheme="minorBidi"/>
-                <w:b/>
-                <w:caps w:val="0"/>
-                <w:sz w:val="24"/>
-                <w:szCs w:val="24"/>
-              </w:rPr>
-              <w:t>Account Transfers</w:t>
+              <w:t>Transfer Money</w:t>
             </w:r>
           </w:p>
         </w:tc>
@@ -1817,7 +1759,7 @@
               <w:cnfStyle w:val="000000000000" w:firstRow="0" w:lastRow="0" w:firstColumn="0" w:lastColumn="0" w:oddVBand="0" w:evenVBand="0" w:oddHBand="0" w:evenHBand="0" w:firstRowFirstColumn="0" w:firstRowLastColumn="0" w:lastRowFirstColumn="0" w:lastRowLastColumn="0"/>
             </w:pPr>
             <w:r>
-              <w:t>Kunde loggt sich ein</w:t>
+              <w:t>Mit Nutzernamen anmelden</w:t>
             </w:r>
           </w:p>
           <w:p>
@@ -1830,13 +1772,13 @@
               <w:cnfStyle w:val="000000000000" w:firstRow="0" w:lastRow="0" w:firstColumn="0" w:lastColumn="0" w:oddVBand="0" w:evenVBand="0" w:oddHBand="0" w:evenHBand="0" w:firstRowFirstColumn="0" w:firstRowLastColumn="0" w:lastRowFirstColumn="0" w:lastRowLastColumn="0"/>
             </w:pPr>
             <w:r>
-              <w:t xml:space="preserve">Kunde wählt </w:t>
-            </w:r>
-            <w:r>
-              <w:t xml:space="preserve">ein </w:t>
-            </w:r>
-            <w:r>
-              <w:t>Bankkonto</w:t>
+              <w:t>Überweisungs</w:t>
+            </w:r>
+            <w:r>
+              <w:t>-/Lastschrift</w:t>
+            </w:r>
+            <w:r>
+              <w:t>formular ausfüllen</w:t>
             </w:r>
           </w:p>
           <w:p>
@@ -1849,7 +1791,13 @@
               <w:cnfStyle w:val="000000000000" w:firstRow="0" w:lastRow="0" w:firstColumn="0" w:lastColumn="0" w:oddVBand="0" w:evenVBand="0" w:oddHBand="0" w:evenHBand="0" w:firstRowFirstColumn="0" w:firstRowLastColumn="0" w:lastRowFirstColumn="0" w:lastRowLastColumn="0"/>
             </w:pPr>
             <w:r>
-              <w:t>Kunde sieht alle vergangenen Transaktionen</w:t>
+              <w:t>Überweisung</w:t>
+            </w:r>
+            <w:r>
+              <w:t>/Lastschrift</w:t>
+            </w:r>
+            <w:r>
+              <w:t xml:space="preserve"> bestätigen</w:t>
             </w:r>
           </w:p>
         </w:tc>
@@ -1894,9 +1842,28 @@
           <w:p>
             <w:pPr>
               <w:pStyle w:val="Listenabsatz"/>
-              <w:ind w:left="360"/>
+              <w:numPr>
+                <w:ilvl w:val="0"/>
+                <w:numId w:val="9"/>
+              </w:numPr>
               <w:cnfStyle w:val="000000100000" w:firstRow="0" w:lastRow="0" w:firstColumn="0" w:lastColumn="0" w:oddVBand="0" w:evenVBand="0" w:oddHBand="1" w:evenHBand="0" w:firstRowFirstColumn="0" w:firstRowLastColumn="0" w:lastRowFirstColumn="0" w:lastRowLastColumn="0"/>
             </w:pPr>
+            <w:r>
+              <w:t>Transaktion ist dauerhaft gespeichert</w:t>
+            </w:r>
+          </w:p>
+          <w:p>
+            <w:pPr>
+              <w:pStyle w:val="Listenabsatz"/>
+              <w:numPr>
+                <w:ilvl w:val="0"/>
+                <w:numId w:val="9"/>
+              </w:numPr>
+              <w:cnfStyle w:val="000000100000" w:firstRow="0" w:lastRow="0" w:firstColumn="0" w:lastColumn="0" w:oddVBand="0" w:evenVBand="0" w:oddHBand="1" w:evenHBand="0" w:firstRowFirstColumn="0" w:firstRowLastColumn="0" w:lastRowFirstColumn="0" w:lastRowLastColumn="0"/>
+            </w:pPr>
+            <w:r>
+              <w:t>Kontostände sind geändert</w:t>
+            </w:r>
           </w:p>
         </w:tc>
       </w:tr>
@@ -1964,17 +1931,7 @@
                 <w:sz w:val="24"/>
                 <w:szCs w:val="24"/>
               </w:rPr>
-              <w:t xml:space="preserve">Get Account </w:t>
-            </w:r>
-            <w:r>
-              <w:rPr>
-                <w:rFonts w:eastAsiaTheme="minorHAnsi" w:cstheme="minorBidi"/>
-                <w:b/>
-                <w:caps w:val="0"/>
-                <w:sz w:val="24"/>
-                <w:szCs w:val="24"/>
-              </w:rPr>
-              <w:t>Balance</w:t>
+              <w:t>Delete Customer</w:t>
             </w:r>
           </w:p>
         </w:tc>
@@ -2021,12 +1978,12 @@
               <w:pStyle w:val="Listenabsatz"/>
               <w:numPr>
                 <w:ilvl w:val="0"/>
-                <w:numId w:val="10"/>
+                <w:numId w:val="6"/>
               </w:numPr>
               <w:cnfStyle w:val="000000100000" w:firstRow="0" w:lastRow="0" w:firstColumn="0" w:lastColumn="0" w:oddVBand="0" w:evenVBand="0" w:oddHBand="1" w:evenHBand="0" w:firstRowFirstColumn="0" w:firstRowLastColumn="0" w:lastRowFirstColumn="0" w:lastRowLastColumn="0"/>
             </w:pPr>
             <w:r>
-              <w:t>Kunde ist registriert</w:t>
+              <w:t>Durchführung nur von Mitarbeiter</w:t>
             </w:r>
           </w:p>
           <w:p>
@@ -2034,12 +1991,25 @@
               <w:pStyle w:val="Listenabsatz"/>
               <w:numPr>
                 <w:ilvl w:val="0"/>
-                <w:numId w:val="10"/>
+                <w:numId w:val="6"/>
               </w:numPr>
               <w:cnfStyle w:val="000000100000" w:firstRow="0" w:lastRow="0" w:firstColumn="0" w:lastColumn="0" w:oddVBand="0" w:evenVBand="0" w:oddHBand="1" w:evenHBand="0" w:firstRowFirstColumn="0" w:firstRowLastColumn="0" w:lastRowFirstColumn="0" w:lastRowLastColumn="0"/>
             </w:pPr>
             <w:r>
-              <w:t>Kunde hat ein Bankkonto</w:t>
+              <w:t>Kunde muss registriert sein</w:t>
+            </w:r>
+          </w:p>
+          <w:p>
+            <w:pPr>
+              <w:pStyle w:val="Listenabsatz"/>
+              <w:numPr>
+                <w:ilvl w:val="0"/>
+                <w:numId w:val="6"/>
+              </w:numPr>
+              <w:cnfStyle w:val="000000100000" w:firstRow="0" w:lastRow="0" w:firstColumn="0" w:lastColumn="0" w:oddVBand="0" w:evenVBand="0" w:oddHBand="1" w:evenHBand="0" w:firstRowFirstColumn="0" w:firstRowLastColumn="0" w:lastRowFirstColumn="0" w:lastRowLastColumn="0"/>
+            </w:pPr>
+            <w:r>
+              <w:t>Kunde darf keine offenen Konten haben</w:t>
             </w:r>
           </w:p>
         </w:tc>
@@ -2088,7 +2058,7 @@
               <w:cnfStyle w:val="000000000000" w:firstRow="0" w:lastRow="0" w:firstColumn="0" w:lastColumn="0" w:oddVBand="0" w:evenVBand="0" w:oddHBand="0" w:evenHBand="0" w:firstRowFirstColumn="0" w:firstRowLastColumn="0" w:lastRowFirstColumn="0" w:lastRowLastColumn="0"/>
             </w:pPr>
             <w:r>
-              <w:t>Kunde loggt sich ein</w:t>
+              <w:t>Mitarbeiter loggt sich ein</w:t>
             </w:r>
           </w:p>
           <w:p>
@@ -2101,13 +2071,7 @@
               <w:cnfStyle w:val="000000000000" w:firstRow="0" w:lastRow="0" w:firstColumn="0" w:lastColumn="0" w:oddVBand="0" w:evenVBand="0" w:oddHBand="0" w:evenHBand="0" w:firstRowFirstColumn="0" w:firstRowLastColumn="0" w:lastRowFirstColumn="0" w:lastRowLastColumn="0"/>
             </w:pPr>
             <w:r>
-              <w:t xml:space="preserve">Kunde wählt </w:t>
-            </w:r>
-            <w:r>
-              <w:t xml:space="preserve">ein </w:t>
-            </w:r>
-            <w:r>
-              <w:t>Bankkonto</w:t>
+              <w:t>Mitarbeiter wählt den Kunden aus</w:t>
             </w:r>
           </w:p>
           <w:p>
@@ -2120,10 +2084,7 @@
               <w:cnfStyle w:val="000000000000" w:firstRow="0" w:lastRow="0" w:firstColumn="0" w:lastColumn="0" w:oddVBand="0" w:evenVBand="0" w:oddHBand="0" w:evenHBand="0" w:firstRowFirstColumn="0" w:firstRowLastColumn="0" w:lastRowFirstColumn="0" w:lastRowLastColumn="0"/>
             </w:pPr>
             <w:r>
-              <w:t xml:space="preserve">Kunde sieht </w:t>
-            </w:r>
-            <w:r>
-              <w:t>den Kontostand</w:t>
+              <w:t>Mitarbeiter löscht den Kunden</w:t>
             </w:r>
           </w:p>
         </w:tc>
@@ -2168,9 +2129,15 @@
           <w:p>
             <w:pPr>
               <w:pStyle w:val="Listenabsatz"/>
-              <w:ind w:left="360"/>
+              <w:numPr>
+                <w:ilvl w:val="0"/>
+                <w:numId w:val="11"/>
+              </w:numPr>
               <w:cnfStyle w:val="000000100000" w:firstRow="0" w:lastRow="0" w:firstColumn="0" w:lastColumn="0" w:oddVBand="0" w:evenVBand="0" w:oddHBand="1" w:evenHBand="0" w:firstRowFirstColumn="0" w:firstRowLastColumn="0" w:lastRowFirstColumn="0" w:lastRowLastColumn="0"/>
             </w:pPr>
+            <w:r>
+              <w:t>Kunde ist nicht mehr im Kundenstamm enthalten</w:t>
+            </w:r>
           </w:p>
         </w:tc>
       </w:tr>
@@ -2238,7 +2205,7 @@
                 <w:sz w:val="24"/>
                 <w:szCs w:val="24"/>
               </w:rPr>
-              <w:t>Use Support</w:t>
+              <w:t>Get Address</w:t>
             </w:r>
           </w:p>
         </w:tc>
@@ -2282,8 +2249,31 @@
           </w:tcPr>
           <w:p>
             <w:pPr>
+              <w:pStyle w:val="Listenabsatz"/>
+              <w:numPr>
+                <w:ilvl w:val="0"/>
+                <w:numId w:val="6"/>
+              </w:numPr>
+              <w:spacing w:after="160" w:line="259" w:lineRule="auto"/>
               <w:cnfStyle w:val="000000100000" w:firstRow="0" w:lastRow="0" w:firstColumn="0" w:lastColumn="0" w:oddVBand="0" w:evenVBand="0" w:oddHBand="1" w:evenHBand="0" w:firstRowFirstColumn="0" w:firstRowLastColumn="0" w:lastRowFirstColumn="0" w:lastRowLastColumn="0"/>
             </w:pPr>
+            <w:r>
+              <w:t>Durchführung nur von Mitarbeiter</w:t>
+            </w:r>
+          </w:p>
+          <w:p>
+            <w:pPr>
+              <w:pStyle w:val="Listenabsatz"/>
+              <w:numPr>
+                <w:ilvl w:val="0"/>
+                <w:numId w:val="6"/>
+              </w:numPr>
+              <w:spacing w:after="160" w:line="259" w:lineRule="auto"/>
+              <w:cnfStyle w:val="000000100000" w:firstRow="0" w:lastRow="0" w:firstColumn="0" w:lastColumn="0" w:oddVBand="0" w:evenVBand="0" w:oddHBand="1" w:evenHBand="0" w:firstRowFirstColumn="0" w:firstRowLastColumn="0" w:lastRowFirstColumn="0" w:lastRowLastColumn="0"/>
+            </w:pPr>
+            <w:r>
+              <w:t>Kunde muss registriert sein</w:t>
+            </w:r>
           </w:p>
         </w:tc>
       </w:tr>
@@ -2331,7 +2321,7 @@
               <w:cnfStyle w:val="000000000000" w:firstRow="0" w:lastRow="0" w:firstColumn="0" w:lastColumn="0" w:oddVBand="0" w:evenVBand="0" w:oddHBand="0" w:evenHBand="0" w:firstRowFirstColumn="0" w:firstRowLastColumn="0" w:lastRowFirstColumn="0" w:lastRowLastColumn="0"/>
             </w:pPr>
             <w:r>
-              <w:t>Stellen einer Frage im Supportbereich des Online-Bankings durch den Kunden</w:t>
+              <w:t>Mitarbeiter loggt sich ein</w:t>
             </w:r>
           </w:p>
           <w:p>
@@ -2344,7 +2334,20 @@
               <w:cnfStyle w:val="000000000000" w:firstRow="0" w:lastRow="0" w:firstColumn="0" w:lastColumn="0" w:oddVBand="0" w:evenVBand="0" w:oddHBand="0" w:evenHBand="0" w:firstRowFirstColumn="0" w:firstRowLastColumn="0" w:lastRowFirstColumn="0" w:lastRowLastColumn="0"/>
             </w:pPr>
             <w:r>
-              <w:t>Beantworten einer Frage durch Mitarbeiter</w:t>
+              <w:t>Mitarbeiter wählt den Kunden aus</w:t>
+            </w:r>
+          </w:p>
+          <w:p>
+            <w:pPr>
+              <w:pStyle w:val="Listenabsatz"/>
+              <w:numPr>
+                <w:ilvl w:val="0"/>
+                <w:numId w:val="8"/>
+              </w:numPr>
+              <w:cnfStyle w:val="000000000000" w:firstRow="0" w:lastRow="0" w:firstColumn="0" w:lastColumn="0" w:oddVBand="0" w:evenVBand="0" w:oddHBand="0" w:evenHBand="0" w:firstRowFirstColumn="0" w:firstRowLastColumn="0" w:lastRowFirstColumn="0" w:lastRowLastColumn="0"/>
+            </w:pPr>
+            <w:r>
+              <w:t>Mitarbeiter sieht die Adresse des Kunden</w:t>
             </w:r>
           </w:p>
         </w:tc>
@@ -2388,16 +2391,8 @@
           </w:tcPr>
           <w:p>
             <w:pPr>
-              <w:pStyle w:val="Listenabsatz"/>
-              <w:numPr>
-                <w:ilvl w:val="0"/>
-                <w:numId w:val="11"/>
-              </w:numPr>
               <w:cnfStyle w:val="000000100000" w:firstRow="0" w:lastRow="0" w:firstColumn="0" w:lastColumn="0" w:oddVBand="0" w:evenVBand="0" w:oddHBand="1" w:evenHBand="0" w:firstRowFirstColumn="0" w:firstRowLastColumn="0" w:lastRowFirstColumn="0" w:lastRowLastColumn="0"/>
             </w:pPr>
-            <w:r>
-              <w:t>Der Kunde erhält die Antwort</w:t>
-            </w:r>
           </w:p>
         </w:tc>
       </w:tr>
@@ -2465,7 +2460,7 @@
                 <w:sz w:val="24"/>
                 <w:szCs w:val="24"/>
               </w:rPr>
-              <w:t>Delete Customer</w:t>
+              <w:t>Update Address</w:t>
             </w:r>
           </w:p>
         </w:tc>
@@ -2514,6 +2509,7 @@
                 <w:ilvl w:val="0"/>
                 <w:numId w:val="6"/>
               </w:numPr>
+              <w:spacing w:after="160" w:line="259" w:lineRule="auto"/>
               <w:cnfStyle w:val="000000100000" w:firstRow="0" w:lastRow="0" w:firstColumn="0" w:lastColumn="0" w:oddVBand="0" w:evenVBand="0" w:oddHBand="1" w:evenHBand="0" w:firstRowFirstColumn="0" w:firstRowLastColumn="0" w:lastRowFirstColumn="0" w:lastRowLastColumn="0"/>
             </w:pPr>
             <w:r>
@@ -2527,23 +2523,11 @@
                 <w:ilvl w:val="0"/>
                 <w:numId w:val="6"/>
               </w:numPr>
+              <w:spacing w:after="160" w:line="259" w:lineRule="auto"/>
               <w:cnfStyle w:val="000000100000" w:firstRow="0" w:lastRow="0" w:firstColumn="0" w:lastColumn="0" w:oddVBand="0" w:evenVBand="0" w:oddHBand="1" w:evenHBand="0" w:firstRowFirstColumn="0" w:firstRowLastColumn="0" w:lastRowFirstColumn="0" w:lastRowLastColumn="0"/>
             </w:pPr>
             <w:r>
               <w:t>Kunde muss registriert sein</w:t>
-            </w:r>
-          </w:p>
-          <w:p>
-            <w:pPr>
-              <w:pStyle w:val="Listenabsatz"/>
-              <w:numPr>
-                <w:ilvl w:val="0"/>
-                <w:numId w:val="6"/>
-              </w:numPr>
-              <w:cnfStyle w:val="000000100000" w:firstRow="0" w:lastRow="0" w:firstColumn="0" w:lastColumn="0" w:oddVBand="0" w:evenVBand="0" w:oddHBand="1" w:evenHBand="0" w:firstRowFirstColumn="0" w:firstRowLastColumn="0" w:lastRowFirstColumn="0" w:lastRowLastColumn="0"/>
-            </w:pPr>
-            <w:r>
-              <w:t>Kunde darf keine offenen Konten haben</w:t>
             </w:r>
           </w:p>
         </w:tc>
@@ -2618,7 +2602,7 @@
               <w:cnfStyle w:val="000000000000" w:firstRow="0" w:lastRow="0" w:firstColumn="0" w:lastColumn="0" w:oddVBand="0" w:evenVBand="0" w:oddHBand="0" w:evenHBand="0" w:firstRowFirstColumn="0" w:firstRowLastColumn="0" w:lastRowFirstColumn="0" w:lastRowLastColumn="0"/>
             </w:pPr>
             <w:r>
-              <w:t>Mitarbeiter löscht den Kunden</w:t>
+              <w:t>Mitarbeiter korrigiert die Adresse des Kunden</w:t>
             </w:r>
           </w:p>
         </w:tc>
@@ -2665,17 +2649,48 @@
               <w:pStyle w:val="Listenabsatz"/>
               <w:numPr>
                 <w:ilvl w:val="0"/>
-                <w:numId w:val="11"/>
+                <w:numId w:val="7"/>
               </w:numPr>
               <w:cnfStyle w:val="000000100000" w:firstRow="0" w:lastRow="0" w:firstColumn="0" w:lastColumn="0" w:oddVBand="0" w:evenVBand="0" w:oddHBand="1" w:evenHBand="0" w:firstRowFirstColumn="0" w:firstRowLastColumn="0" w:lastRowFirstColumn="0" w:lastRowLastColumn="0"/>
             </w:pPr>
             <w:r>
-              <w:t>Kunde ist nicht mehr im Kundenstamm enthalten</w:t>
+              <w:t>Adresse muss dem Kunden zugeordnet sein</w:t>
+            </w:r>
+          </w:p>
+          <w:p>
+            <w:pPr>
+              <w:pStyle w:val="Listenabsatz"/>
+              <w:numPr>
+                <w:ilvl w:val="0"/>
+                <w:numId w:val="7"/>
+              </w:numPr>
+              <w:cnfStyle w:val="000000100000" w:firstRow="0" w:lastRow="0" w:firstColumn="0" w:lastColumn="0" w:oddVBand="0" w:evenVBand="0" w:oddHBand="1" w:evenHBand="0" w:firstRowFirstColumn="0" w:firstRowLastColumn="0" w:lastRowFirstColumn="0" w:lastRowLastColumn="0"/>
+            </w:pPr>
+            <w:r>
+              <w:t>Adresse ist dauerhaft gespeichert</w:t>
             </w:r>
           </w:p>
         </w:tc>
       </w:tr>
     </w:tbl>
+    <w:p>
+      <w:pPr>
+        <w:pStyle w:val="berschrift2"/>
+      </w:pPr>
+    </w:p>
+    <w:p>
+      <w:pPr>
+        <w:rPr>
+          <w:rFonts w:eastAsiaTheme="majorEastAsia" w:cstheme="majorBidi"/>
+          <w:b/>
+          <w:sz w:val="26"/>
+          <w:szCs w:val="26"/>
+        </w:rPr>
+      </w:pPr>
+      <w:r>
+        <w:br w:type="page"/>
+      </w:r>
+    </w:p>
     <w:p>
       <w:pPr>
         <w:pStyle w:val="berschrift2"/>
@@ -2739,7 +2754,7 @@
                 <w:sz w:val="24"/>
                 <w:szCs w:val="24"/>
               </w:rPr>
-              <w:t>Get Address of Customer</w:t>
+              <w:t>Delete Account</w:t>
             </w:r>
           </w:p>
         </w:tc>
@@ -2809,6 +2824,20 @@
               <w:t>Kunde muss registriert sein</w:t>
             </w:r>
           </w:p>
+          <w:p>
+            <w:pPr>
+              <w:pStyle w:val="Listenabsatz"/>
+              <w:numPr>
+                <w:ilvl w:val="0"/>
+                <w:numId w:val="6"/>
+              </w:numPr>
+              <w:spacing w:after="160" w:line="259" w:lineRule="auto"/>
+              <w:cnfStyle w:val="000000100000" w:firstRow="0" w:lastRow="0" w:firstColumn="0" w:lastColumn="0" w:oddVBand="0" w:evenVBand="0" w:oddHBand="1" w:evenHBand="0" w:firstRowFirstColumn="0" w:firstRowLastColumn="0" w:lastRowFirstColumn="0" w:lastRowLastColumn="0"/>
+            </w:pPr>
+            <w:r>
+              <w:t>Kunde hat ein Bankkonto</w:t>
+            </w:r>
+          </w:p>
         </w:tc>
       </w:tr>
       <w:tr>
@@ -2881,7 +2910,46 @@
               <w:cnfStyle w:val="000000000000" w:firstRow="0" w:lastRow="0" w:firstColumn="0" w:lastColumn="0" w:oddVBand="0" w:evenVBand="0" w:oddHBand="0" w:evenHBand="0" w:firstRowFirstColumn="0" w:firstRowLastColumn="0" w:lastRowFirstColumn="0" w:lastRowLastColumn="0"/>
             </w:pPr>
             <w:r>
-              <w:t>Mitarbeiter sieht die Adresse des Kunden</w:t>
+              <w:t>Mitarbeiter wählt das Konto des Kunden aus</w:t>
+            </w:r>
+          </w:p>
+          <w:p>
+            <w:pPr>
+              <w:pStyle w:val="Listenabsatz"/>
+              <w:numPr>
+                <w:ilvl w:val="0"/>
+                <w:numId w:val="8"/>
+              </w:numPr>
+              <w:cnfStyle w:val="000000000000" w:firstRow="0" w:lastRow="0" w:firstColumn="0" w:lastColumn="0" w:oddVBand="0" w:evenVBand="0" w:oddHBand="0" w:evenHBand="0" w:firstRowFirstColumn="0" w:firstRowLastColumn="0" w:lastRowFirstColumn="0" w:lastRowLastColumn="0"/>
+            </w:pPr>
+            <w:r>
+              <w:t>Mitarbeiter löscht das Konto</w:t>
+            </w:r>
+          </w:p>
+          <w:p>
+            <w:pPr>
+              <w:pStyle w:val="Listenabsatz"/>
+              <w:numPr>
+                <w:ilvl w:val="0"/>
+                <w:numId w:val="8"/>
+              </w:numPr>
+              <w:cnfStyle w:val="000000000000" w:firstRow="0" w:lastRow="0" w:firstColumn="0" w:lastColumn="0" w:oddVBand="0" w:evenVBand="0" w:oddHBand="0" w:evenHBand="0" w:firstRowFirstColumn="0" w:firstRowLastColumn="0" w:lastRowFirstColumn="0" w:lastRowLastColumn="0"/>
+            </w:pPr>
+            <w:r>
+              <w:t>Ist noch Geld auf dem Konto, wird der Mitarbeiter darauf hingewiesen</w:t>
+            </w:r>
+          </w:p>
+          <w:p>
+            <w:pPr>
+              <w:pStyle w:val="Listenabsatz"/>
+              <w:numPr>
+                <w:ilvl w:val="0"/>
+                <w:numId w:val="8"/>
+              </w:numPr>
+              <w:cnfStyle w:val="000000000000" w:firstRow="0" w:lastRow="0" w:firstColumn="0" w:lastColumn="0" w:oddVBand="0" w:evenVBand="0" w:oddHBand="0" w:evenHBand="0" w:firstRowFirstColumn="0" w:firstRowLastColumn="0" w:lastRowFirstColumn="0" w:lastRowLastColumn="0"/>
+            </w:pPr>
+            <w:r>
+              <w:t>Wird die Löschung bestätigt, geht das Geld in das Eigentum der Bank über</w:t>
             </w:r>
           </w:p>
         </w:tc>
@@ -2925,30 +2993,20 @@
           </w:tcPr>
           <w:p>
             <w:pPr>
+              <w:pStyle w:val="Listenabsatz"/>
+              <w:numPr>
+                <w:ilvl w:val="0"/>
+                <w:numId w:val="7"/>
+              </w:numPr>
               <w:cnfStyle w:val="000000100000" w:firstRow="0" w:lastRow="0" w:firstColumn="0" w:lastColumn="0" w:oddVBand="0" w:evenVBand="0" w:oddHBand="1" w:evenHBand="0" w:firstRowFirstColumn="0" w:firstRowLastColumn="0" w:lastRowFirstColumn="0" w:lastRowLastColumn="0"/>
             </w:pPr>
+            <w:r>
+              <w:t>Es sind keine Überweisungen von oder auf das Konto mehr möglich</w:t>
+            </w:r>
           </w:p>
         </w:tc>
       </w:tr>
     </w:tbl>
-    <w:p>
-      <w:pPr>
-        <w:pStyle w:val="berschrift2"/>
-      </w:pPr>
-    </w:p>
-    <w:p>
-      <w:pPr>
-        <w:rPr>
-          <w:rFonts w:eastAsiaTheme="majorEastAsia" w:cstheme="majorBidi"/>
-          <w:b/>
-          <w:sz w:val="26"/>
-          <w:szCs w:val="26"/>
-        </w:rPr>
-      </w:pPr>
-      <w:r>
-        <w:br w:type="page"/>
-      </w:r>
-    </w:p>
     <w:p>
       <w:pPr>
         <w:pStyle w:val="berschrift2"/>
@@ -3012,17 +3070,7 @@
                 <w:sz w:val="24"/>
                 <w:szCs w:val="24"/>
               </w:rPr>
-              <w:t>Update</w:t>
-            </w:r>
-            <w:r>
-              <w:rPr>
-                <w:rFonts w:eastAsiaTheme="minorHAnsi" w:cstheme="minorBidi"/>
-                <w:b/>
-                <w:caps w:val="0"/>
-                <w:sz w:val="24"/>
-                <w:szCs w:val="24"/>
-              </w:rPr>
-              <w:t xml:space="preserve"> Address of Customer</w:t>
+              <w:t>Find Customer</w:t>
             </w:r>
           </w:p>
         </w:tc>
@@ -3078,20 +3126,6 @@
               <w:t>Durchführung nur von Mitarbeiter</w:t>
             </w:r>
           </w:p>
-          <w:p>
-            <w:pPr>
-              <w:pStyle w:val="Listenabsatz"/>
-              <w:numPr>
-                <w:ilvl w:val="0"/>
-                <w:numId w:val="6"/>
-              </w:numPr>
-              <w:spacing w:after="160" w:line="259" w:lineRule="auto"/>
-              <w:cnfStyle w:val="000000100000" w:firstRow="0" w:lastRow="0" w:firstColumn="0" w:lastColumn="0" w:oddVBand="0" w:evenVBand="0" w:oddHBand="1" w:evenHBand="0" w:firstRowFirstColumn="0" w:firstRowLastColumn="0" w:lastRowFirstColumn="0" w:lastRowLastColumn="0"/>
-            </w:pPr>
-            <w:r>
-              <w:t>Kunde muss registriert sein</w:t>
-            </w:r>
-          </w:p>
         </w:tc>
       </w:tr>
       <w:tr>
@@ -3151,590 +3185,6 @@
               <w:cnfStyle w:val="000000000000" w:firstRow="0" w:lastRow="0" w:firstColumn="0" w:lastColumn="0" w:oddVBand="0" w:evenVBand="0" w:oddHBand="0" w:evenHBand="0" w:firstRowFirstColumn="0" w:firstRowLastColumn="0" w:lastRowFirstColumn="0" w:lastRowLastColumn="0"/>
             </w:pPr>
             <w:r>
-              <w:t>Mitarbeiter wählt den Kunden aus</w:t>
-            </w:r>
-          </w:p>
-          <w:p>
-            <w:pPr>
-              <w:pStyle w:val="Listenabsatz"/>
-              <w:numPr>
-                <w:ilvl w:val="0"/>
-                <w:numId w:val="8"/>
-              </w:numPr>
-              <w:cnfStyle w:val="000000000000" w:firstRow="0" w:lastRow="0" w:firstColumn="0" w:lastColumn="0" w:oddVBand="0" w:evenVBand="0" w:oddHBand="0" w:evenHBand="0" w:firstRowFirstColumn="0" w:firstRowLastColumn="0" w:lastRowFirstColumn="0" w:lastRowLastColumn="0"/>
-            </w:pPr>
-            <w:r>
-              <w:t xml:space="preserve">Mitarbeiter </w:t>
-            </w:r>
-            <w:r>
-              <w:t>korrigiert</w:t>
-            </w:r>
-            <w:r>
-              <w:t xml:space="preserve"> die Adresse des Kunden</w:t>
-            </w:r>
-          </w:p>
-        </w:tc>
-      </w:tr>
-      <w:tr>
-        <w:trPr>
-          <w:cnfStyle w:val="000000100000" w:firstRow="0" w:lastRow="0" w:firstColumn="0" w:lastColumn="0" w:oddVBand="0" w:evenVBand="0" w:oddHBand="1" w:evenHBand="0" w:firstRowFirstColumn="0" w:firstRowLastColumn="0" w:lastRowFirstColumn="0" w:lastRowLastColumn="0"/>
-        </w:trPr>
-        <w:tc>
-          <w:tcPr>
-            <w:cnfStyle w:val="001000000000" w:firstRow="0" w:lastRow="0" w:firstColumn="1" w:lastColumn="0" w:oddVBand="0" w:evenVBand="0" w:oddHBand="0" w:evenHBand="0" w:firstRowFirstColumn="0" w:firstRowLastColumn="0" w:lastRowFirstColumn="0" w:lastRowLastColumn="0"/>
-            <w:tcW w:w="2268" w:type="dxa"/>
-          </w:tcPr>
-          <w:p>
-            <w:pPr>
-              <w:pStyle w:val="berschrift2"/>
-              <w:outlineLvl w:val="1"/>
-              <w:rPr>
-                <w:rFonts w:eastAsiaTheme="minorHAnsi" w:cstheme="minorBidi"/>
-                <w:bCs w:val="0"/>
-                <w:caps w:val="0"/>
-                <w:sz w:val="24"/>
-                <w:szCs w:val="24"/>
-              </w:rPr>
-            </w:pPr>
-            <w:r>
-              <w:rPr>
-                <w:rFonts w:eastAsiaTheme="minorHAnsi" w:cstheme="minorBidi"/>
-                <w:bCs w:val="0"/>
-                <w:caps w:val="0"/>
-                <w:sz w:val="24"/>
-                <w:szCs w:val="24"/>
-              </w:rPr>
-              <w:t>Nachbedingungen</w:t>
-            </w:r>
-          </w:p>
-        </w:tc>
-        <w:tc>
-          <w:tcPr>
-            <w:tcW w:w="6758" w:type="dxa"/>
-          </w:tcPr>
-          <w:p>
-            <w:pPr>
-              <w:pStyle w:val="Listenabsatz"/>
-              <w:numPr>
-                <w:ilvl w:val="0"/>
-                <w:numId w:val="7"/>
-              </w:numPr>
-              <w:cnfStyle w:val="000000100000" w:firstRow="0" w:lastRow="0" w:firstColumn="0" w:lastColumn="0" w:oddVBand="0" w:evenVBand="0" w:oddHBand="1" w:evenHBand="0" w:firstRowFirstColumn="0" w:firstRowLastColumn="0" w:lastRowFirstColumn="0" w:lastRowLastColumn="0"/>
-            </w:pPr>
-            <w:r>
-              <w:t>Adresse muss dem Kunden zugeordnet sein</w:t>
-            </w:r>
-          </w:p>
-          <w:p>
-            <w:pPr>
-              <w:pStyle w:val="Listenabsatz"/>
-              <w:numPr>
-                <w:ilvl w:val="0"/>
-                <w:numId w:val="7"/>
-              </w:numPr>
-              <w:cnfStyle w:val="000000100000" w:firstRow="0" w:lastRow="0" w:firstColumn="0" w:lastColumn="0" w:oddVBand="0" w:evenVBand="0" w:oddHBand="1" w:evenHBand="0" w:firstRowFirstColumn="0" w:firstRowLastColumn="0" w:lastRowFirstColumn="0" w:lastRowLastColumn="0"/>
-            </w:pPr>
-            <w:r>
-              <w:t>Adresse ist dauerhaft gespeichert</w:t>
-            </w:r>
-          </w:p>
-        </w:tc>
-      </w:tr>
-    </w:tbl>
-    <w:p>
-      <w:pPr>
-        <w:pStyle w:val="berschrift2"/>
-      </w:pPr>
-    </w:p>
-    <w:tbl>
-      <w:tblPr>
-        <w:tblStyle w:val="EinfacheTabelle3"/>
-        <w:tblW w:w="0" w:type="auto"/>
-        <w:tblLook w:val="04A0" w:firstRow="1" w:lastRow="0" w:firstColumn="1" w:lastColumn="0" w:noHBand="0" w:noVBand="1"/>
-      </w:tblPr>
-      <w:tblGrid>
-        <w:gridCol w:w="2268"/>
-        <w:gridCol w:w="6758"/>
-      </w:tblGrid>
-      <w:tr>
-        <w:trPr>
-          <w:cnfStyle w:val="100000000000" w:firstRow="1" w:lastRow="0" w:firstColumn="0" w:lastColumn="0" w:oddVBand="0" w:evenVBand="0" w:oddHBand="0" w:evenHBand="0" w:firstRowFirstColumn="0" w:firstRowLastColumn="0" w:lastRowFirstColumn="0" w:lastRowLastColumn="0"/>
-        </w:trPr>
-        <w:tc>
-          <w:tcPr>
-            <w:cnfStyle w:val="001000000100" w:firstRow="0" w:lastRow="0" w:firstColumn="1" w:lastColumn="0" w:oddVBand="0" w:evenVBand="0" w:oddHBand="0" w:evenHBand="0" w:firstRowFirstColumn="1" w:firstRowLastColumn="0" w:lastRowFirstColumn="0" w:lastRowLastColumn="0"/>
-            <w:tcW w:w="2268" w:type="dxa"/>
-          </w:tcPr>
-          <w:p>
-            <w:pPr>
-              <w:rPr>
-                <w:caps w:val="0"/>
-              </w:rPr>
-            </w:pPr>
-            <w:r>
-              <w:rPr>
-                <w:caps w:val="0"/>
-              </w:rPr>
-              <w:t>Name</w:t>
-            </w:r>
-          </w:p>
-        </w:tc>
-        <w:tc>
-          <w:tcPr>
-            <w:tcW w:w="6758" w:type="dxa"/>
-          </w:tcPr>
-          <w:p>
-            <w:pPr>
-              <w:pStyle w:val="berschrift2"/>
-              <w:outlineLvl w:val="1"/>
-              <w:cnfStyle w:val="100000000000" w:firstRow="1" w:lastRow="0" w:firstColumn="0" w:lastColumn="0" w:oddVBand="0" w:evenVBand="0" w:oddHBand="0" w:evenHBand="0" w:firstRowFirstColumn="0" w:firstRowLastColumn="0" w:lastRowFirstColumn="0" w:lastRowLastColumn="0"/>
-              <w:rPr>
-                <w:rFonts w:eastAsiaTheme="minorHAnsi" w:cstheme="minorBidi"/>
-                <w:b/>
-                <w:caps w:val="0"/>
-                <w:sz w:val="24"/>
-                <w:szCs w:val="24"/>
-              </w:rPr>
-            </w:pPr>
-            <w:r>
-              <w:rPr>
-                <w:rFonts w:eastAsiaTheme="minorHAnsi" w:cstheme="minorBidi"/>
-                <w:b/>
-                <w:caps w:val="0"/>
-                <w:sz w:val="24"/>
-                <w:szCs w:val="24"/>
-              </w:rPr>
-              <w:t>Delete Account</w:t>
-            </w:r>
-          </w:p>
-        </w:tc>
-      </w:tr>
-      <w:tr>
-        <w:trPr>
-          <w:cnfStyle w:val="000000100000" w:firstRow="0" w:lastRow="0" w:firstColumn="0" w:lastColumn="0" w:oddVBand="0" w:evenVBand="0" w:oddHBand="1" w:evenHBand="0" w:firstRowFirstColumn="0" w:firstRowLastColumn="0" w:lastRowFirstColumn="0" w:lastRowLastColumn="0"/>
-        </w:trPr>
-        <w:tc>
-          <w:tcPr>
-            <w:cnfStyle w:val="001000000000" w:firstRow="0" w:lastRow="0" w:firstColumn="1" w:lastColumn="0" w:oddVBand="0" w:evenVBand="0" w:oddHBand="0" w:evenHBand="0" w:firstRowFirstColumn="0" w:firstRowLastColumn="0" w:lastRowFirstColumn="0" w:lastRowLastColumn="0"/>
-            <w:tcW w:w="2268" w:type="dxa"/>
-          </w:tcPr>
-          <w:p>
-            <w:pPr>
-              <w:pStyle w:val="berschrift2"/>
-              <w:outlineLvl w:val="1"/>
-              <w:rPr>
-                <w:rFonts w:eastAsiaTheme="minorHAnsi" w:cstheme="minorBidi"/>
-                <w:bCs w:val="0"/>
-                <w:caps w:val="0"/>
-                <w:sz w:val="24"/>
-                <w:szCs w:val="24"/>
-              </w:rPr>
-            </w:pPr>
-            <w:r>
-              <w:rPr>
-                <w:rFonts w:eastAsiaTheme="minorHAnsi" w:cstheme="minorBidi"/>
-                <w:bCs w:val="0"/>
-                <w:caps w:val="0"/>
-                <w:sz w:val="24"/>
-                <w:szCs w:val="24"/>
-              </w:rPr>
-              <w:t>Vorbedingungen</w:t>
-            </w:r>
-          </w:p>
-        </w:tc>
-        <w:tc>
-          <w:tcPr>
-            <w:tcW w:w="6758" w:type="dxa"/>
-          </w:tcPr>
-          <w:p>
-            <w:pPr>
-              <w:pStyle w:val="Listenabsatz"/>
-              <w:numPr>
-                <w:ilvl w:val="0"/>
-                <w:numId w:val="6"/>
-              </w:numPr>
-              <w:spacing w:after="160" w:line="259" w:lineRule="auto"/>
-              <w:cnfStyle w:val="000000100000" w:firstRow="0" w:lastRow="0" w:firstColumn="0" w:lastColumn="0" w:oddVBand="0" w:evenVBand="0" w:oddHBand="1" w:evenHBand="0" w:firstRowFirstColumn="0" w:firstRowLastColumn="0" w:lastRowFirstColumn="0" w:lastRowLastColumn="0"/>
-            </w:pPr>
-            <w:r>
-              <w:t>Durchführung nur von Mitarbeiter</w:t>
-            </w:r>
-          </w:p>
-          <w:p>
-            <w:pPr>
-              <w:pStyle w:val="Listenabsatz"/>
-              <w:numPr>
-                <w:ilvl w:val="0"/>
-                <w:numId w:val="6"/>
-              </w:numPr>
-              <w:spacing w:after="160" w:line="259" w:lineRule="auto"/>
-              <w:cnfStyle w:val="000000100000" w:firstRow="0" w:lastRow="0" w:firstColumn="0" w:lastColumn="0" w:oddVBand="0" w:evenVBand="0" w:oddHBand="1" w:evenHBand="0" w:firstRowFirstColumn="0" w:firstRowLastColumn="0" w:lastRowFirstColumn="0" w:lastRowLastColumn="0"/>
-            </w:pPr>
-            <w:r>
-              <w:t>Kunde muss registriert sein</w:t>
-            </w:r>
-          </w:p>
-          <w:p>
-            <w:pPr>
-              <w:pStyle w:val="Listenabsatz"/>
-              <w:numPr>
-                <w:ilvl w:val="0"/>
-                <w:numId w:val="6"/>
-              </w:numPr>
-              <w:spacing w:after="160" w:line="259" w:lineRule="auto"/>
-              <w:cnfStyle w:val="000000100000" w:firstRow="0" w:lastRow="0" w:firstColumn="0" w:lastColumn="0" w:oddVBand="0" w:evenVBand="0" w:oddHBand="1" w:evenHBand="0" w:firstRowFirstColumn="0" w:firstRowLastColumn="0" w:lastRowFirstColumn="0" w:lastRowLastColumn="0"/>
-            </w:pPr>
-            <w:r>
-              <w:t>Kunde hat ein Bankkonto</w:t>
-            </w:r>
-          </w:p>
-        </w:tc>
-      </w:tr>
-      <w:tr>
-        <w:tc>
-          <w:tcPr>
-            <w:cnfStyle w:val="001000000000" w:firstRow="0" w:lastRow="0" w:firstColumn="1" w:lastColumn="0" w:oddVBand="0" w:evenVBand="0" w:oddHBand="0" w:evenHBand="0" w:firstRowFirstColumn="0" w:firstRowLastColumn="0" w:lastRowFirstColumn="0" w:lastRowLastColumn="0"/>
-            <w:tcW w:w="2268" w:type="dxa"/>
-          </w:tcPr>
-          <w:p>
-            <w:pPr>
-              <w:pStyle w:val="berschrift2"/>
-              <w:outlineLvl w:val="1"/>
-              <w:rPr>
-                <w:rFonts w:eastAsiaTheme="minorHAnsi" w:cstheme="minorBidi"/>
-                <w:bCs w:val="0"/>
-                <w:caps w:val="0"/>
-                <w:sz w:val="24"/>
-                <w:szCs w:val="24"/>
-              </w:rPr>
-            </w:pPr>
-            <w:r>
-              <w:rPr>
-                <w:rFonts w:eastAsiaTheme="minorHAnsi" w:cstheme="minorBidi"/>
-                <w:bCs w:val="0"/>
-                <w:caps w:val="0"/>
-                <w:sz w:val="24"/>
-                <w:szCs w:val="24"/>
-              </w:rPr>
-              <w:t>Wesentliche Schritte</w:t>
-            </w:r>
-          </w:p>
-        </w:tc>
-        <w:tc>
-          <w:tcPr>
-            <w:tcW w:w="6758" w:type="dxa"/>
-          </w:tcPr>
-          <w:p>
-            <w:pPr>
-              <w:pStyle w:val="Listenabsatz"/>
-              <w:numPr>
-                <w:ilvl w:val="0"/>
-                <w:numId w:val="8"/>
-              </w:numPr>
-              <w:cnfStyle w:val="000000000000" w:firstRow="0" w:lastRow="0" w:firstColumn="0" w:lastColumn="0" w:oddVBand="0" w:evenVBand="0" w:oddHBand="0" w:evenHBand="0" w:firstRowFirstColumn="0" w:firstRowLastColumn="0" w:lastRowFirstColumn="0" w:lastRowLastColumn="0"/>
-            </w:pPr>
-            <w:r>
-              <w:t>Mitarbeiter loggt sich ein</w:t>
-            </w:r>
-          </w:p>
-          <w:p>
-            <w:pPr>
-              <w:pStyle w:val="Listenabsatz"/>
-              <w:numPr>
-                <w:ilvl w:val="0"/>
-                <w:numId w:val="8"/>
-              </w:numPr>
-              <w:cnfStyle w:val="000000000000" w:firstRow="0" w:lastRow="0" w:firstColumn="0" w:lastColumn="0" w:oddVBand="0" w:evenVBand="0" w:oddHBand="0" w:evenHBand="0" w:firstRowFirstColumn="0" w:firstRowLastColumn="0" w:lastRowFirstColumn="0" w:lastRowLastColumn="0"/>
-            </w:pPr>
-            <w:r>
-              <w:t>Mitarbeiter wählt den Kunden aus</w:t>
-            </w:r>
-          </w:p>
-          <w:p>
-            <w:pPr>
-              <w:pStyle w:val="Listenabsatz"/>
-              <w:numPr>
-                <w:ilvl w:val="0"/>
-                <w:numId w:val="8"/>
-              </w:numPr>
-              <w:cnfStyle w:val="000000000000" w:firstRow="0" w:lastRow="0" w:firstColumn="0" w:lastColumn="0" w:oddVBand="0" w:evenVBand="0" w:oddHBand="0" w:evenHBand="0" w:firstRowFirstColumn="0" w:firstRowLastColumn="0" w:lastRowFirstColumn="0" w:lastRowLastColumn="0"/>
-            </w:pPr>
-            <w:r>
-              <w:t>Mitarbeiter wählt das Konto des Kunden aus</w:t>
-            </w:r>
-          </w:p>
-          <w:p>
-            <w:pPr>
-              <w:pStyle w:val="Listenabsatz"/>
-              <w:numPr>
-                <w:ilvl w:val="0"/>
-                <w:numId w:val="8"/>
-              </w:numPr>
-              <w:cnfStyle w:val="000000000000" w:firstRow="0" w:lastRow="0" w:firstColumn="0" w:lastColumn="0" w:oddVBand="0" w:evenVBand="0" w:oddHBand="0" w:evenHBand="0" w:firstRowFirstColumn="0" w:firstRowLastColumn="0" w:lastRowFirstColumn="0" w:lastRowLastColumn="0"/>
-            </w:pPr>
-            <w:r>
-              <w:t>Mitarbeiter löscht das Konto</w:t>
-            </w:r>
-          </w:p>
-          <w:p>
-            <w:pPr>
-              <w:pStyle w:val="Listenabsatz"/>
-              <w:numPr>
-                <w:ilvl w:val="0"/>
-                <w:numId w:val="8"/>
-              </w:numPr>
-              <w:cnfStyle w:val="000000000000" w:firstRow="0" w:lastRow="0" w:firstColumn="0" w:lastColumn="0" w:oddVBand="0" w:evenVBand="0" w:oddHBand="0" w:evenHBand="0" w:firstRowFirstColumn="0" w:firstRowLastColumn="0" w:lastRowFirstColumn="0" w:lastRowLastColumn="0"/>
-            </w:pPr>
-            <w:r>
-              <w:t>Ist noch Geld auf dem Konto, wird der Mitarbeiter darauf hingewiesen</w:t>
-            </w:r>
-          </w:p>
-          <w:p>
-            <w:pPr>
-              <w:pStyle w:val="Listenabsatz"/>
-              <w:numPr>
-                <w:ilvl w:val="0"/>
-                <w:numId w:val="8"/>
-              </w:numPr>
-              <w:cnfStyle w:val="000000000000" w:firstRow="0" w:lastRow="0" w:firstColumn="0" w:lastColumn="0" w:oddVBand="0" w:evenVBand="0" w:oddHBand="0" w:evenHBand="0" w:firstRowFirstColumn="0" w:firstRowLastColumn="0" w:lastRowFirstColumn="0" w:lastRowLastColumn="0"/>
-            </w:pPr>
-            <w:r>
-              <w:t>Wird die Löschung bestätigt, geht das Geld in das Eigentum der Bank über</w:t>
-            </w:r>
-          </w:p>
-        </w:tc>
-      </w:tr>
-      <w:tr>
-        <w:trPr>
-          <w:cnfStyle w:val="000000100000" w:firstRow="0" w:lastRow="0" w:firstColumn="0" w:lastColumn="0" w:oddVBand="0" w:evenVBand="0" w:oddHBand="1" w:evenHBand="0" w:firstRowFirstColumn="0" w:firstRowLastColumn="0" w:lastRowFirstColumn="0" w:lastRowLastColumn="0"/>
-        </w:trPr>
-        <w:tc>
-          <w:tcPr>
-            <w:cnfStyle w:val="001000000000" w:firstRow="0" w:lastRow="0" w:firstColumn="1" w:lastColumn="0" w:oddVBand="0" w:evenVBand="0" w:oddHBand="0" w:evenHBand="0" w:firstRowFirstColumn="0" w:firstRowLastColumn="0" w:lastRowFirstColumn="0" w:lastRowLastColumn="0"/>
-            <w:tcW w:w="2268" w:type="dxa"/>
-          </w:tcPr>
-          <w:p>
-            <w:pPr>
-              <w:pStyle w:val="berschrift2"/>
-              <w:outlineLvl w:val="1"/>
-              <w:rPr>
-                <w:rFonts w:eastAsiaTheme="minorHAnsi" w:cstheme="minorBidi"/>
-                <w:bCs w:val="0"/>
-                <w:caps w:val="0"/>
-                <w:sz w:val="24"/>
-                <w:szCs w:val="24"/>
-              </w:rPr>
-            </w:pPr>
-            <w:r>
-              <w:rPr>
-                <w:rFonts w:eastAsiaTheme="minorHAnsi" w:cstheme="minorBidi"/>
-                <w:bCs w:val="0"/>
-                <w:caps w:val="0"/>
-                <w:sz w:val="24"/>
-                <w:szCs w:val="24"/>
-              </w:rPr>
-              <w:t>Nachbedingungen</w:t>
-            </w:r>
-          </w:p>
-        </w:tc>
-        <w:tc>
-          <w:tcPr>
-            <w:tcW w:w="6758" w:type="dxa"/>
-          </w:tcPr>
-          <w:p>
-            <w:pPr>
-              <w:pStyle w:val="Listenabsatz"/>
-              <w:numPr>
-                <w:ilvl w:val="0"/>
-                <w:numId w:val="7"/>
-              </w:numPr>
-              <w:cnfStyle w:val="000000100000" w:firstRow="0" w:lastRow="0" w:firstColumn="0" w:lastColumn="0" w:oddVBand="0" w:evenVBand="0" w:oddHBand="1" w:evenHBand="0" w:firstRowFirstColumn="0" w:firstRowLastColumn="0" w:lastRowFirstColumn="0" w:lastRowLastColumn="0"/>
-            </w:pPr>
-            <w:r>
-              <w:t>Es sind keine Überweisungen von oder auf das Konto mehr möglich</w:t>
-            </w:r>
-          </w:p>
-        </w:tc>
-      </w:tr>
-    </w:tbl>
-    <w:p>
-      <w:pPr>
-        <w:pStyle w:val="berschrift2"/>
-      </w:pPr>
-    </w:p>
-    <w:tbl>
-      <w:tblPr>
-        <w:tblStyle w:val="EinfacheTabelle3"/>
-        <w:tblW w:w="0" w:type="auto"/>
-        <w:tblLook w:val="04A0" w:firstRow="1" w:lastRow="0" w:firstColumn="1" w:lastColumn="0" w:noHBand="0" w:noVBand="1"/>
-      </w:tblPr>
-      <w:tblGrid>
-        <w:gridCol w:w="2268"/>
-        <w:gridCol w:w="6758"/>
-      </w:tblGrid>
-      <w:tr>
-        <w:trPr>
-          <w:cnfStyle w:val="100000000000" w:firstRow="1" w:lastRow="0" w:firstColumn="0" w:lastColumn="0" w:oddVBand="0" w:evenVBand="0" w:oddHBand="0" w:evenHBand="0" w:firstRowFirstColumn="0" w:firstRowLastColumn="0" w:lastRowFirstColumn="0" w:lastRowLastColumn="0"/>
-        </w:trPr>
-        <w:tc>
-          <w:tcPr>
-            <w:cnfStyle w:val="001000000100" w:firstRow="0" w:lastRow="0" w:firstColumn="1" w:lastColumn="0" w:oddVBand="0" w:evenVBand="0" w:oddHBand="0" w:evenHBand="0" w:firstRowFirstColumn="1" w:firstRowLastColumn="0" w:lastRowFirstColumn="0" w:lastRowLastColumn="0"/>
-            <w:tcW w:w="2268" w:type="dxa"/>
-          </w:tcPr>
-          <w:p>
-            <w:pPr>
-              <w:rPr>
-                <w:caps w:val="0"/>
-              </w:rPr>
-            </w:pPr>
-            <w:r>
-              <w:rPr>
-                <w:caps w:val="0"/>
-              </w:rPr>
-              <w:t>Name</w:t>
-            </w:r>
-          </w:p>
-        </w:tc>
-        <w:tc>
-          <w:tcPr>
-            <w:tcW w:w="6758" w:type="dxa"/>
-          </w:tcPr>
-          <w:p>
-            <w:pPr>
-              <w:pStyle w:val="berschrift2"/>
-              <w:outlineLvl w:val="1"/>
-              <w:cnfStyle w:val="100000000000" w:firstRow="1" w:lastRow="0" w:firstColumn="0" w:lastColumn="0" w:oddVBand="0" w:evenVBand="0" w:oddHBand="0" w:evenHBand="0" w:firstRowFirstColumn="0" w:firstRowLastColumn="0" w:lastRowFirstColumn="0" w:lastRowLastColumn="0"/>
-              <w:rPr>
-                <w:rFonts w:eastAsiaTheme="minorHAnsi" w:cstheme="minorBidi"/>
-                <w:b/>
-                <w:caps w:val="0"/>
-                <w:sz w:val="24"/>
-                <w:szCs w:val="24"/>
-              </w:rPr>
-            </w:pPr>
-            <w:r>
-              <w:rPr>
-                <w:rFonts w:eastAsiaTheme="minorHAnsi" w:cstheme="minorBidi"/>
-                <w:b/>
-                <w:caps w:val="0"/>
-                <w:sz w:val="24"/>
-                <w:szCs w:val="24"/>
-              </w:rPr>
-              <w:t>Find Customer</w:t>
-            </w:r>
-          </w:p>
-        </w:tc>
-      </w:tr>
-      <w:tr>
-        <w:trPr>
-          <w:cnfStyle w:val="000000100000" w:firstRow="0" w:lastRow="0" w:firstColumn="0" w:lastColumn="0" w:oddVBand="0" w:evenVBand="0" w:oddHBand="1" w:evenHBand="0" w:firstRowFirstColumn="0" w:firstRowLastColumn="0" w:lastRowFirstColumn="0" w:lastRowLastColumn="0"/>
-        </w:trPr>
-        <w:tc>
-          <w:tcPr>
-            <w:cnfStyle w:val="001000000000" w:firstRow="0" w:lastRow="0" w:firstColumn="1" w:lastColumn="0" w:oddVBand="0" w:evenVBand="0" w:oddHBand="0" w:evenHBand="0" w:firstRowFirstColumn="0" w:firstRowLastColumn="0" w:lastRowFirstColumn="0" w:lastRowLastColumn="0"/>
-            <w:tcW w:w="2268" w:type="dxa"/>
-          </w:tcPr>
-          <w:p>
-            <w:pPr>
-              <w:pStyle w:val="berschrift2"/>
-              <w:outlineLvl w:val="1"/>
-              <w:rPr>
-                <w:rFonts w:eastAsiaTheme="minorHAnsi" w:cstheme="minorBidi"/>
-                <w:bCs w:val="0"/>
-                <w:caps w:val="0"/>
-                <w:sz w:val="24"/>
-                <w:szCs w:val="24"/>
-              </w:rPr>
-            </w:pPr>
-            <w:r>
-              <w:rPr>
-                <w:rFonts w:eastAsiaTheme="minorHAnsi" w:cstheme="minorBidi"/>
-                <w:bCs w:val="0"/>
-                <w:caps w:val="0"/>
-                <w:sz w:val="24"/>
-                <w:szCs w:val="24"/>
-              </w:rPr>
-              <w:t>Vorbedingungen</w:t>
-            </w:r>
-          </w:p>
-        </w:tc>
-        <w:tc>
-          <w:tcPr>
-            <w:tcW w:w="6758" w:type="dxa"/>
-          </w:tcPr>
-          <w:p>
-            <w:pPr>
-              <w:pStyle w:val="Listenabsatz"/>
-              <w:numPr>
-                <w:ilvl w:val="0"/>
-                <w:numId w:val="6"/>
-              </w:numPr>
-              <w:spacing w:after="160" w:line="259" w:lineRule="auto"/>
-              <w:cnfStyle w:val="000000100000" w:firstRow="0" w:lastRow="0" w:firstColumn="0" w:lastColumn="0" w:oddVBand="0" w:evenVBand="0" w:oddHBand="1" w:evenHBand="0" w:firstRowFirstColumn="0" w:firstRowLastColumn="0" w:lastRowFirstColumn="0" w:lastRowLastColumn="0"/>
-            </w:pPr>
-            <w:r>
-              <w:t>Durchführung nur von Mitarbeiter</w:t>
-            </w:r>
-          </w:p>
-        </w:tc>
-      </w:tr>
-      <w:tr>
-        <w:tc>
-          <w:tcPr>
-            <w:cnfStyle w:val="001000000000" w:firstRow="0" w:lastRow="0" w:firstColumn="1" w:lastColumn="0" w:oddVBand="0" w:evenVBand="0" w:oddHBand="0" w:evenHBand="0" w:firstRowFirstColumn="0" w:firstRowLastColumn="0" w:lastRowFirstColumn="0" w:lastRowLastColumn="0"/>
-            <w:tcW w:w="2268" w:type="dxa"/>
-          </w:tcPr>
-          <w:p>
-            <w:pPr>
-              <w:pStyle w:val="berschrift2"/>
-              <w:outlineLvl w:val="1"/>
-              <w:rPr>
-                <w:rFonts w:eastAsiaTheme="minorHAnsi" w:cstheme="minorBidi"/>
-                <w:bCs w:val="0"/>
-                <w:caps w:val="0"/>
-                <w:sz w:val="24"/>
-                <w:szCs w:val="24"/>
-              </w:rPr>
-            </w:pPr>
-            <w:r>
-              <w:rPr>
-                <w:rFonts w:eastAsiaTheme="minorHAnsi" w:cstheme="minorBidi"/>
-                <w:bCs w:val="0"/>
-                <w:caps w:val="0"/>
-                <w:sz w:val="24"/>
-                <w:szCs w:val="24"/>
-              </w:rPr>
-              <w:t>Wesentliche Schritte</w:t>
-            </w:r>
-          </w:p>
-        </w:tc>
-        <w:tc>
-          <w:tcPr>
-            <w:tcW w:w="6758" w:type="dxa"/>
-          </w:tcPr>
-          <w:p>
-            <w:pPr>
-              <w:pStyle w:val="Listenabsatz"/>
-              <w:numPr>
-                <w:ilvl w:val="0"/>
-                <w:numId w:val="8"/>
-              </w:numPr>
-              <w:cnfStyle w:val="000000000000" w:firstRow="0" w:lastRow="0" w:firstColumn="0" w:lastColumn="0" w:oddVBand="0" w:evenVBand="0" w:oddHBand="0" w:evenHBand="0" w:firstRowFirstColumn="0" w:firstRowLastColumn="0" w:lastRowFirstColumn="0" w:lastRowLastColumn="0"/>
-            </w:pPr>
-            <w:r>
-              <w:t>Mitarbeiter loggt sich ein</w:t>
-            </w:r>
-          </w:p>
-          <w:p>
-            <w:pPr>
-              <w:pStyle w:val="Listenabsatz"/>
-              <w:numPr>
-                <w:ilvl w:val="0"/>
-                <w:numId w:val="8"/>
-              </w:numPr>
-              <w:cnfStyle w:val="000000000000" w:firstRow="0" w:lastRow="0" w:firstColumn="0" w:lastColumn="0" w:oddVBand="0" w:evenVBand="0" w:oddHBand="0" w:evenHBand="0" w:firstRowFirstColumn="0" w:firstRowLastColumn="0" w:lastRowFirstColumn="0" w:lastRowLastColumn="0"/>
-            </w:pPr>
-            <w:r>
               <w:t>Mitarbeiter sucht den Kunden über die Id</w:t>
             </w:r>
           </w:p>
@@ -3806,6 +3256,9 @@
     <w:p>
       <w:pPr>
         <w:pStyle w:val="berschrift1"/>
+        <w:rPr>
+          <w:vertAlign w:val="superscript"/>
+        </w:rPr>
       </w:pPr>
       <w:r>
         <w:rPr>
@@ -3813,16 +3266,16 @@
         </w:rPr>
         <w:lastRenderedPageBreak/>
         <w:drawing>
-          <wp:anchor distT="0" distB="0" distL="114300" distR="114300" simplePos="0" relativeHeight="251659264" behindDoc="0" locked="0" layoutInCell="1" allowOverlap="1" wp14:anchorId="3CF05159" wp14:editId="72A3A058">
+          <wp:anchor distT="0" distB="0" distL="114300" distR="114300" simplePos="0" relativeHeight="251659264" behindDoc="0" locked="0" layoutInCell="1" allowOverlap="1" wp14:anchorId="3CF05159" wp14:editId="13159438">
             <wp:simplePos x="0" y="0"/>
             <wp:positionH relativeFrom="margin">
-              <wp:posOffset>586105</wp:posOffset>
+              <wp:align>center</wp:align>
             </wp:positionH>
             <wp:positionV relativeFrom="margin">
-              <wp:posOffset>448310</wp:posOffset>
+              <wp:align>center</wp:align>
             </wp:positionV>
-            <wp:extent cx="4558665" cy="8876665"/>
-            <wp:effectExtent l="0" t="0" r="0" b="635"/>
+            <wp:extent cx="5274310" cy="7364730"/>
+            <wp:effectExtent l="0" t="0" r="2540" b="7620"/>
             <wp:wrapSquare wrapText="bothSides"/>
             <wp:docPr id="4" name="Grafik 4"/>
             <wp:cNvGraphicFramePr>
@@ -3853,7 +3306,7 @@
                   <pic:spPr>
                     <a:xfrm>
                       <a:off x="0" y="0"/>
-                      <a:ext cx="4558665" cy="8876665"/>
+                      <a:ext cx="5274310" cy="7364730"/>
                     </a:xfrm>
                     <a:prstGeom prst="rect">
                       <a:avLst/>
@@ -3880,20 +3333,21 @@
       <w:r>
         <w:rPr>
           <w:noProof/>
+          <w:vertAlign w:val="superscript"/>
         </w:rPr>
         <w:lastRenderedPageBreak/>
         <mc:AlternateContent>
           <mc:Choice Requires="wpg">
             <w:drawing>
-              <wp:anchor distT="0" distB="0" distL="114300" distR="114300" simplePos="0" relativeHeight="251666432" behindDoc="0" locked="0" layoutInCell="1" allowOverlap="1" wp14:anchorId="08325435" wp14:editId="2D58D0CC">
+              <wp:anchor distT="0" distB="0" distL="114300" distR="114300" simplePos="0" relativeHeight="251666432" behindDoc="0" locked="0" layoutInCell="1" allowOverlap="1" wp14:anchorId="08325435" wp14:editId="79454426">
                 <wp:simplePos x="0" y="0"/>
                 <wp:positionH relativeFrom="column">
-                  <wp:posOffset>-474</wp:posOffset>
+                  <wp:posOffset>-111760</wp:posOffset>
                 </wp:positionH>
                 <wp:positionV relativeFrom="paragraph">
-                  <wp:posOffset>7456956</wp:posOffset>
+                  <wp:posOffset>6628765</wp:posOffset>
                 </wp:positionV>
-                <wp:extent cx="2770495" cy="573207"/>
+                <wp:extent cx="2769870" cy="572770"/>
                 <wp:effectExtent l="0" t="0" r="0" b="17780"/>
                 <wp:wrapNone/>
                 <wp:docPr id="11" name="Gruppieren 11"/>
@@ -3905,7 +3359,7 @@
                       <wpg:grpSpPr>
                         <a:xfrm>
                           <a:off x="0" y="0"/>
-                          <a:ext cx="2770495" cy="573207"/>
+                          <a:ext cx="2769870" cy="572770"/>
                           <a:chOff x="0" y="0"/>
                           <a:chExt cx="3317756" cy="573301"/>
                         </a:xfrm>
@@ -4062,69 +3516,23 @@
                                   </w:rPr>
                                   <w:t xml:space="preserve">+ </w:t>
                                 </w:r>
+                                <w:proofErr w:type="gramStart"/>
                                 <w:r>
                                   <w:rPr>
                                     <w:rFonts w:ascii="Arial" w:hAnsi="Arial" w:cs="Arial"/>
                                     <w:sz w:val="14"/>
                                     <w:szCs w:val="14"/>
                                   </w:rPr>
-                                  <w:t>findCustomer</w:t>
+                                  <w:t>findCustomer(</w:t>
                                 </w:r>
+                                <w:proofErr w:type="gramEnd"/>
                                 <w:r>
                                   <w:rPr>
                                     <w:rFonts w:ascii="Arial" w:hAnsi="Arial" w:cs="Arial"/>
                                     <w:sz w:val="14"/>
                                     <w:szCs w:val="14"/>
                                   </w:rPr>
-                                  <w:t>(</w:t>
-                                </w:r>
-                                <w:r>
-                                  <w:rPr>
-                                    <w:rFonts w:ascii="Arial" w:hAnsi="Arial" w:cs="Arial"/>
-                                    <w:sz w:val="14"/>
-                                    <w:szCs w:val="14"/>
-                                  </w:rPr>
-                                  <w:t>taxNumber</w:t>
-                                </w:r>
-                                <w:r>
-                                  <w:rPr>
-                                    <w:rFonts w:ascii="Arial" w:hAnsi="Arial" w:cs="Arial"/>
-                                    <w:sz w:val="14"/>
-                                    <w:szCs w:val="14"/>
-                                  </w:rPr>
-                                  <w:t xml:space="preserve">: </w:t>
-                                </w:r>
-                                <w:r>
-                                  <w:rPr>
-                                    <w:rFonts w:ascii="Arial" w:hAnsi="Arial" w:cs="Arial"/>
-                                    <w:sz w:val="14"/>
-                                    <w:szCs w:val="14"/>
-                                  </w:rPr>
-                                  <w:t>String</w:t>
-                                </w:r>
-                                <w:r>
-                                  <w:rPr>
-                                    <w:rFonts w:ascii="Arial" w:hAnsi="Arial" w:cs="Arial"/>
-                                    <w:sz w:val="14"/>
-                                    <w:szCs w:val="14"/>
-                                  </w:rPr>
-                                  <w:t>): ResponseEntity&lt;</w:t>
-                                </w:r>
-                                <w:r>
-                                  <w:rPr>
-                                    <w:rFonts w:ascii="Arial" w:hAnsi="Arial" w:cs="Arial"/>
-                                    <w:sz w:val="14"/>
-                                    <w:szCs w:val="14"/>
-                                  </w:rPr>
-                                  <w:t>Customer</w:t>
-                                </w:r>
-                                <w:r>
-                                  <w:rPr>
-                                    <w:rFonts w:ascii="Arial" w:hAnsi="Arial" w:cs="Arial"/>
-                                    <w:sz w:val="14"/>
-                                    <w:szCs w:val="14"/>
-                                  </w:rPr>
-                                  <w:t>&gt;</w:t>
+                                  <w:t>taxNumber: String): ResponseEntity&lt;Customer&gt;</w:t>
                                 </w:r>
                               </w:p>
                               <w:p>
@@ -4190,7 +3598,7 @@
           </mc:Choice>
           <mc:Fallback>
             <w:pict>
-              <v:group w14:anchorId="08325435" id="Gruppieren 11" o:spid="_x0000_s1026" style="position:absolute;margin-left:-.05pt;margin-top:587.15pt;width:218.15pt;height:45.15pt;z-index:251666432;mso-width-relative:margin;mso-height-relative:margin" coordsize="33177,5733" o:gfxdata="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">
+              <v:group w14:anchorId="08325435" id="Gruppieren 11" o:spid="_x0000_s1026" style="position:absolute;margin-left:-8.8pt;margin-top:521.95pt;width:218.1pt;height:45.1pt;z-index:251666432;mso-width-relative:margin;mso-height-relative:margin" coordsize="33177,5733" o:gfxdata="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">
                 <v:group id="Gruppieren 12" o:spid="_x0000_s1027" style="position:absolute;width:33177;height:5733" coordsize="33177,5733" o:gfxdata="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">
                   <v:rect id="Rechteck 13" o:spid="_x0000_s1028" style="position:absolute;left:611;top:293;width:32049;height:5440;visibility:visible;mso-wrap-style:square;v-text-anchor:middle" o:gfxdata="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" filled="f" strokecolor="black [3213]"/>
                   <v:shapetype id="_x0000_t202" coordsize="21600,21600" o:spt="202" path="m,l,21600r21600,l21600,xe">
@@ -4261,69 +3669,23 @@
                             </w:rPr>
                             <w:t xml:space="preserve">+ </w:t>
                           </w:r>
+                          <w:proofErr w:type="gramStart"/>
                           <w:r>
                             <w:rPr>
                               <w:rFonts w:ascii="Arial" w:hAnsi="Arial" w:cs="Arial"/>
                               <w:sz w:val="14"/>
                               <w:szCs w:val="14"/>
                             </w:rPr>
-                            <w:t>findCustomer</w:t>
+                            <w:t>findCustomer(</w:t>
                           </w:r>
+                          <w:proofErr w:type="gramEnd"/>
                           <w:r>
                             <w:rPr>
                               <w:rFonts w:ascii="Arial" w:hAnsi="Arial" w:cs="Arial"/>
                               <w:sz w:val="14"/>
                               <w:szCs w:val="14"/>
                             </w:rPr>
-                            <w:t>(</w:t>
-                          </w:r>
-                          <w:r>
-                            <w:rPr>
-                              <w:rFonts w:ascii="Arial" w:hAnsi="Arial" w:cs="Arial"/>
-                              <w:sz w:val="14"/>
-                              <w:szCs w:val="14"/>
-                            </w:rPr>
-                            <w:t>taxNumber</w:t>
-                          </w:r>
-                          <w:r>
-                            <w:rPr>
-                              <w:rFonts w:ascii="Arial" w:hAnsi="Arial" w:cs="Arial"/>
-                              <w:sz w:val="14"/>
-                              <w:szCs w:val="14"/>
-                            </w:rPr>
-                            <w:t xml:space="preserve">: </w:t>
-                          </w:r>
-                          <w:r>
-                            <w:rPr>
-                              <w:rFonts w:ascii="Arial" w:hAnsi="Arial" w:cs="Arial"/>
-                              <w:sz w:val="14"/>
-                              <w:szCs w:val="14"/>
-                            </w:rPr>
-                            <w:t>String</w:t>
-                          </w:r>
-                          <w:r>
-                            <w:rPr>
-                              <w:rFonts w:ascii="Arial" w:hAnsi="Arial" w:cs="Arial"/>
-                              <w:sz w:val="14"/>
-                              <w:szCs w:val="14"/>
-                            </w:rPr>
-                            <w:t>): ResponseEntity&lt;</w:t>
-                          </w:r>
-                          <w:r>
-                            <w:rPr>
-                              <w:rFonts w:ascii="Arial" w:hAnsi="Arial" w:cs="Arial"/>
-                              <w:sz w:val="14"/>
-                              <w:szCs w:val="14"/>
-                            </w:rPr>
-                            <w:t>Customer</w:t>
-                          </w:r>
-                          <w:r>
-                            <w:rPr>
-                              <w:rFonts w:ascii="Arial" w:hAnsi="Arial" w:cs="Arial"/>
-                              <w:sz w:val="14"/>
-                              <w:szCs w:val="14"/>
-                            </w:rPr>
-                            <w:t>&gt;</w:t>
+                            <w:t>taxNumber: String): ResponseEntity&lt;Customer&gt;</w:t>
                           </w:r>
                         </w:p>
                         <w:p>
@@ -4351,17 +3713,18 @@
       <w:r>
         <w:rPr>
           <w:noProof/>
+          <w:vertAlign w:val="superscript"/>
         </w:rPr>
         <mc:AlternateContent>
           <mc:Choice Requires="wpg">
             <w:drawing>
-              <wp:anchor distT="0" distB="0" distL="114300" distR="114300" simplePos="0" relativeHeight="251664384" behindDoc="0" locked="0" layoutInCell="1" allowOverlap="1" wp14:anchorId="5D848047" wp14:editId="68FEAD22">
+              <wp:anchor distT="0" distB="0" distL="114300" distR="114300" simplePos="0" relativeHeight="251664384" behindDoc="0" locked="0" layoutInCell="1" allowOverlap="1" wp14:anchorId="5D848047" wp14:editId="6A8095AE">
                 <wp:simplePos x="0" y="0"/>
                 <wp:positionH relativeFrom="column">
-                  <wp:posOffset>0</wp:posOffset>
+                  <wp:posOffset>-111210</wp:posOffset>
                 </wp:positionH>
                 <wp:positionV relativeFrom="paragraph">
-                  <wp:posOffset>6624481</wp:posOffset>
+                  <wp:posOffset>5796417</wp:posOffset>
                 </wp:positionV>
                 <wp:extent cx="3370997" cy="784354"/>
                 <wp:effectExtent l="0" t="0" r="1270" b="15875"/>
@@ -4530,7 +3893,16 @@
                                     <w:sz w:val="14"/>
                                     <w:szCs w:val="14"/>
                                   </w:rPr>
-                                  <w:t>+ get</w:t>
+                                  <w:t xml:space="preserve">+ </w:t>
+                                </w:r>
+                                <w:proofErr w:type="gramStart"/>
+                                <w:r>
+                                  <w:rPr>
+                                    <w:rFonts w:ascii="Arial" w:hAnsi="Arial" w:cs="Arial"/>
+                                    <w:sz w:val="14"/>
+                                    <w:szCs w:val="14"/>
+                                  </w:rPr>
+                                  <w:t>get</w:t>
                                 </w:r>
                                 <w:r>
                                   <w:rPr>
@@ -4538,7 +3910,16 @@
                                     <w:sz w:val="14"/>
                                     <w:szCs w:val="14"/>
                                   </w:rPr>
-                                  <w:t>AccountValue(accountRequest: AccountRequest): ResponseEntity&lt;Long&gt;</w:t>
+                                  <w:t>AccountValue(</w:t>
+                                </w:r>
+                                <w:proofErr w:type="gramEnd"/>
+                                <w:r>
+                                  <w:rPr>
+                                    <w:rFonts w:ascii="Arial" w:hAnsi="Arial" w:cs="Arial"/>
+                                    <w:sz w:val="14"/>
+                                    <w:szCs w:val="14"/>
+                                  </w:rPr>
+                                  <w:t>accountRequest: AccountRequest): ResponseEntity&lt;Long&gt;</w:t>
                                 </w:r>
                               </w:p>
                               <w:p>
@@ -4556,7 +3937,25 @@
                                     <w:sz w:val="14"/>
                                     <w:szCs w:val="14"/>
                                   </w:rPr>
-                                  <w:t>+ transferMoney(transferRequest: TransferRequest): ResponseEntity&lt;Long&gt;</w:t>
+                                  <w:t xml:space="preserve">+ </w:t>
+                                </w:r>
+                                <w:proofErr w:type="gramStart"/>
+                                <w:r>
+                                  <w:rPr>
+                                    <w:rFonts w:ascii="Arial" w:hAnsi="Arial" w:cs="Arial"/>
+                                    <w:sz w:val="14"/>
+                                    <w:szCs w:val="14"/>
+                                  </w:rPr>
+                                  <w:t>transferMoney(</w:t>
+                                </w:r>
+                                <w:proofErr w:type="gramEnd"/>
+                                <w:r>
+                                  <w:rPr>
+                                    <w:rFonts w:ascii="Arial" w:hAnsi="Arial" w:cs="Arial"/>
+                                    <w:sz w:val="14"/>
+                                    <w:szCs w:val="14"/>
+                                  </w:rPr>
+                                  <w:t>transferRequest: TransferRequest): ResponseEntity&lt;Long&gt;</w:t>
                                 </w:r>
                               </w:p>
                               <w:p>
@@ -4574,8 +3973,18 @@
                                     <w:sz w:val="14"/>
                                     <w:szCs w:val="14"/>
                                   </w:rPr>
-                                  <w:t>+ mandateMoney(</w:t>
+                                  <w:t xml:space="preserve">+ </w:t>
                                 </w:r>
+                                <w:proofErr w:type="gramStart"/>
+                                <w:r>
+                                  <w:rPr>
+                                    <w:rFonts w:ascii="Arial" w:hAnsi="Arial" w:cs="Arial"/>
+                                    <w:sz w:val="14"/>
+                                    <w:szCs w:val="14"/>
+                                  </w:rPr>
+                                  <w:t>mandateMoney(</w:t>
+                                </w:r>
+                                <w:proofErr w:type="gramEnd"/>
                                 <w:r>
                                   <w:rPr>
                                     <w:rFonts w:ascii="Arial" w:hAnsi="Arial" w:cs="Arial"/>
@@ -4635,7 +4044,7 @@
           </mc:Choice>
           <mc:Fallback>
             <w:pict>
-              <v:group w14:anchorId="5D848047" id="Gruppieren 10" o:spid="_x0000_s1032" style="position:absolute;margin-left:0;margin-top:521.6pt;width:265.45pt;height:61.75pt;z-index:251664384;mso-width-relative:margin" coordsize="33177,7843" o:gfxdata="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">
+              <v:group w14:anchorId="5D848047" id="Gruppieren 10" o:spid="_x0000_s1032" style="position:absolute;margin-left:-8.75pt;margin-top:456.4pt;width:265.45pt;height:61.75pt;z-index:251664384;mso-width-relative:margin" coordsize="33177,7843" o:gfxdata="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">
                 <v:group id="Gruppieren 9" o:spid="_x0000_s1033" style="position:absolute;width:33177;height:7843" coordsize="33177,7843" o:gfxdata="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">
                   <v:rect id="Rechteck 2" o:spid="_x0000_s1034" style="position:absolute;left:611;top:293;width:32049;height:7550;visibility:visible;mso-wrap-style:square;v-text-anchor:middle" o:gfxdata="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" filled="f" strokecolor="black [3213]"/>
                   <v:shape id="Textfeld 6" o:spid="_x0000_s1035" type="#_x0000_t202" style="position:absolute;left:831;width:31613;height:3251;visibility:visible;mso-wrap-style:square;v-text-anchor:top" o:gfxdata="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" filled="f" stroked="f">
@@ -4700,7 +4109,16 @@
                               <w:sz w:val="14"/>
                               <w:szCs w:val="14"/>
                             </w:rPr>
-                            <w:t>+ get</w:t>
+                            <w:t xml:space="preserve">+ </w:t>
+                          </w:r>
+                          <w:proofErr w:type="gramStart"/>
+                          <w:r>
+                            <w:rPr>
+                              <w:rFonts w:ascii="Arial" w:hAnsi="Arial" w:cs="Arial"/>
+                              <w:sz w:val="14"/>
+                              <w:szCs w:val="14"/>
+                            </w:rPr>
+                            <w:t>get</w:t>
                           </w:r>
                           <w:r>
                             <w:rPr>
@@ -4708,7 +4126,16 @@
                               <w:sz w:val="14"/>
                               <w:szCs w:val="14"/>
                             </w:rPr>
-                            <w:t>AccountValue(accountRequest: AccountRequest): ResponseEntity&lt;Long&gt;</w:t>
+                            <w:t>AccountValue(</w:t>
+                          </w:r>
+                          <w:proofErr w:type="gramEnd"/>
+                          <w:r>
+                            <w:rPr>
+                              <w:rFonts w:ascii="Arial" w:hAnsi="Arial" w:cs="Arial"/>
+                              <w:sz w:val="14"/>
+                              <w:szCs w:val="14"/>
+                            </w:rPr>
+                            <w:t>accountRequest: AccountRequest): ResponseEntity&lt;Long&gt;</w:t>
                           </w:r>
                         </w:p>
                         <w:p>
@@ -4726,7 +4153,25 @@
                               <w:sz w:val="14"/>
                               <w:szCs w:val="14"/>
                             </w:rPr>
-                            <w:t>+ transferMoney(transferRequest: TransferRequest): ResponseEntity&lt;Long&gt;</w:t>
+                            <w:t xml:space="preserve">+ </w:t>
+                          </w:r>
+                          <w:proofErr w:type="gramStart"/>
+                          <w:r>
+                            <w:rPr>
+                              <w:rFonts w:ascii="Arial" w:hAnsi="Arial" w:cs="Arial"/>
+                              <w:sz w:val="14"/>
+                              <w:szCs w:val="14"/>
+                            </w:rPr>
+                            <w:t>transferMoney(</w:t>
+                          </w:r>
+                          <w:proofErr w:type="gramEnd"/>
+                          <w:r>
+                            <w:rPr>
+                              <w:rFonts w:ascii="Arial" w:hAnsi="Arial" w:cs="Arial"/>
+                              <w:sz w:val="14"/>
+                              <w:szCs w:val="14"/>
+                            </w:rPr>
+                            <w:t>transferRequest: TransferRequest): ResponseEntity&lt;Long&gt;</w:t>
                           </w:r>
                         </w:p>
                         <w:p>
@@ -4744,8 +4189,18 @@
                               <w:sz w:val="14"/>
                               <w:szCs w:val="14"/>
                             </w:rPr>
-                            <w:t>+ mandateMoney(</w:t>
+                            <w:t xml:space="preserve">+ </w:t>
                           </w:r>
+                          <w:proofErr w:type="gramStart"/>
+                          <w:r>
+                            <w:rPr>
+                              <w:rFonts w:ascii="Arial" w:hAnsi="Arial" w:cs="Arial"/>
+                              <w:sz w:val="14"/>
+                              <w:szCs w:val="14"/>
+                            </w:rPr>
+                            <w:t>mandateMoney(</w:t>
+                          </w:r>
+                          <w:proofErr w:type="gramEnd"/>
                           <w:r>
                             <w:rPr>
                               <w:rFonts w:ascii="Arial" w:hAnsi="Arial" w:cs="Arial"/>
@@ -4770,18 +4225,19 @@
       <w:r>
         <w:rPr>
           <w:noProof/>
+          <w:vertAlign w:val="superscript"/>
         </w:rPr>
         <w:drawing>
-          <wp:anchor distT="0" distB="0" distL="114300" distR="114300" simplePos="0" relativeHeight="251658240" behindDoc="0" locked="0" layoutInCell="1" allowOverlap="1" wp14:anchorId="331706EE" wp14:editId="13F48654">
+          <wp:anchor distT="0" distB="0" distL="114300" distR="114300" simplePos="0" relativeHeight="251658240" behindDoc="0" locked="0" layoutInCell="1" allowOverlap="1" wp14:anchorId="331706EE" wp14:editId="0B83C366">
             <wp:simplePos x="0" y="0"/>
             <wp:positionH relativeFrom="margin">
-              <wp:posOffset>95250</wp:posOffset>
+              <wp:posOffset>-1270</wp:posOffset>
             </wp:positionH>
             <wp:positionV relativeFrom="margin">
-              <wp:posOffset>2741295</wp:posOffset>
+              <wp:posOffset>1630063</wp:posOffset>
             </wp:positionV>
-            <wp:extent cx="5546725" cy="3826510"/>
-            <wp:effectExtent l="0" t="0" r="0" b="2540"/>
+            <wp:extent cx="5730240" cy="3953510"/>
+            <wp:effectExtent l="0" t="0" r="3810" b="8890"/>
             <wp:wrapSquare wrapText="bothSides"/>
             <wp:docPr id="3" name="Grafik 3"/>
             <wp:cNvGraphicFramePr>
@@ -4812,7 +4268,7 @@
                   <pic:spPr>
                     <a:xfrm>
                       <a:off x="0" y="0"/>
-                      <a:ext cx="5546725" cy="3826510"/>
+                      <a:ext cx="5730240" cy="3953510"/>
                     </a:xfrm>
                     <a:prstGeom prst="rect">
                       <a:avLst/>
@@ -4831,6 +4287,9 @@
         </w:drawing>
       </w:r>
       <w:r>
+        <w:rPr>
+          <w:vertAlign w:val="superscript"/>
+        </w:rPr>
         <w:t>Komponentenmodell</w:t>
       </w:r>
     </w:p>
@@ -6606,6 +6065,7 @@
   <w:style w:type="character" w:default="1" w:styleId="Absatz-Standardschriftart">
     <w:name w:val="Default Paragraph Font"/>
     <w:uiPriority w:val="1"/>
+    <w:semiHidden/>
     <w:unhideWhenUsed/>
   </w:style>
   <w:style w:type="table" w:default="1" w:styleId="NormaleTabelle">

</xml_diff>

<commit_message>
finished work on the documents for the first milestone
</commit_message>
<xml_diff>
--- a/documentation/milestone_1/ProjectDocumentation.docx
+++ b/documentation/milestone_1/ProjectDocumentation.docx
@@ -71,14 +71,29 @@
         <w:pStyle w:val="Aufzhlungszeichen"/>
       </w:pPr>
       <w:r>
-        <w:t xml:space="preserve">Repository des Projektes: </w:t>
+        <w:t>Repository des Projektes:</w:t>
+      </w:r>
+      <w:r>
+        <w:t xml:space="preserve"> </w:t>
       </w:r>
       <w:hyperlink r:id="rId10" w:history="1">
         <w:r>
           <w:rPr>
             <w:rStyle w:val="Hyperlink"/>
           </w:rPr>
-          <w:t>Projekt Repository</w:t>
+          <w:t>Projekt Rep</w:t>
+        </w:r>
+        <w:r>
+          <w:rPr>
+            <w:rStyle w:val="Hyperlink"/>
+          </w:rPr>
+          <w:t>o</w:t>
+        </w:r>
+        <w:r>
+          <w:rPr>
+            <w:rStyle w:val="Hyperlink"/>
+          </w:rPr>
+          <w:t>sitory</w:t>
         </w:r>
       </w:hyperlink>
     </w:p>
@@ -1303,7 +1318,13 @@
               <w:cnfStyle w:val="000000100000" w:firstRow="0" w:lastRow="0" w:firstColumn="0" w:lastColumn="0" w:oddVBand="0" w:evenVBand="0" w:oddHBand="1" w:evenHBand="0" w:firstRowFirstColumn="0" w:firstRowLastColumn="0" w:lastRowFirstColumn="0" w:lastRowLastColumn="0"/>
             </w:pPr>
             <w:r>
-              <w:t>Kontoist dauerhaft gespeichert</w:t>
+              <w:t>Konto</w:t>
+            </w:r>
+            <w:r>
+              <w:t xml:space="preserve"> </w:t>
+            </w:r>
+            <w:r>
+              <w:t>ist dauerhaft gespeichert</w:t>
             </w:r>
           </w:p>
         </w:tc>
@@ -1645,7 +1666,17 @@
                 <w:sz w:val="24"/>
                 <w:szCs w:val="24"/>
               </w:rPr>
-              <w:t>Transfer Money</w:t>
+              <w:t xml:space="preserve">Make </w:t>
+            </w:r>
+            <w:r>
+              <w:rPr>
+                <w:rFonts w:eastAsiaTheme="minorHAnsi" w:cstheme="minorBidi"/>
+                <w:b/>
+                <w:caps w:val="0"/>
+                <w:sz w:val="24"/>
+                <w:szCs w:val="24"/>
+              </w:rPr>
+              <w:t>Transfer</w:t>
             </w:r>
           </w:p>
         </w:tc>
@@ -2252,9 +2283,8 @@
               <w:pStyle w:val="Listenabsatz"/>
               <w:numPr>
                 <w:ilvl w:val="0"/>
-                <w:numId w:val="6"/>
+                <w:numId w:val="8"/>
               </w:numPr>
-              <w:spacing w:after="160" w:line="259" w:lineRule="auto"/>
               <w:cnfStyle w:val="000000100000" w:firstRow="0" w:lastRow="0" w:firstColumn="0" w:lastColumn="0" w:oddVBand="0" w:evenVBand="0" w:oddHBand="1" w:evenHBand="0" w:firstRowFirstColumn="0" w:firstRowLastColumn="0" w:lastRowFirstColumn="0" w:lastRowLastColumn="0"/>
             </w:pPr>
             <w:r>
@@ -2266,9 +2296,8 @@
               <w:pStyle w:val="Listenabsatz"/>
               <w:numPr>
                 <w:ilvl w:val="0"/>
-                <w:numId w:val="6"/>
+                <w:numId w:val="8"/>
               </w:numPr>
-              <w:spacing w:after="160" w:line="259" w:lineRule="auto"/>
               <w:cnfStyle w:val="000000100000" w:firstRow="0" w:lastRow="0" w:firstColumn="0" w:lastColumn="0" w:oddVBand="0" w:evenVBand="0" w:oddHBand="1" w:evenHBand="0" w:firstRowFirstColumn="0" w:firstRowLastColumn="0" w:lastRowFirstColumn="0" w:lastRowLastColumn="0"/>
             </w:pPr>
             <w:r>
@@ -2507,9 +2536,8 @@
               <w:pStyle w:val="Listenabsatz"/>
               <w:numPr>
                 <w:ilvl w:val="0"/>
-                <w:numId w:val="6"/>
+                <w:numId w:val="8"/>
               </w:numPr>
-              <w:spacing w:after="160" w:line="259" w:lineRule="auto"/>
               <w:cnfStyle w:val="000000100000" w:firstRow="0" w:lastRow="0" w:firstColumn="0" w:lastColumn="0" w:oddVBand="0" w:evenVBand="0" w:oddHBand="1" w:evenHBand="0" w:firstRowFirstColumn="0" w:firstRowLastColumn="0" w:lastRowFirstColumn="0" w:lastRowLastColumn="0"/>
             </w:pPr>
             <w:r>
@@ -2521,9 +2549,8 @@
               <w:pStyle w:val="Listenabsatz"/>
               <w:numPr>
                 <w:ilvl w:val="0"/>
-                <w:numId w:val="6"/>
+                <w:numId w:val="8"/>
               </w:numPr>
-              <w:spacing w:after="160" w:line="259" w:lineRule="auto"/>
               <w:cnfStyle w:val="000000100000" w:firstRow="0" w:lastRow="0" w:firstColumn="0" w:lastColumn="0" w:oddVBand="0" w:evenVBand="0" w:oddHBand="1" w:evenHBand="0" w:firstRowFirstColumn="0" w:firstRowLastColumn="0" w:lastRowFirstColumn="0" w:lastRowLastColumn="0"/>
             </w:pPr>
             <w:r>
@@ -2801,9 +2828,8 @@
               <w:pStyle w:val="Listenabsatz"/>
               <w:numPr>
                 <w:ilvl w:val="0"/>
-                <w:numId w:val="6"/>
+                <w:numId w:val="8"/>
               </w:numPr>
-              <w:spacing w:after="160" w:line="259" w:lineRule="auto"/>
               <w:cnfStyle w:val="000000100000" w:firstRow="0" w:lastRow="0" w:firstColumn="0" w:lastColumn="0" w:oddVBand="0" w:evenVBand="0" w:oddHBand="1" w:evenHBand="0" w:firstRowFirstColumn="0" w:firstRowLastColumn="0" w:lastRowFirstColumn="0" w:lastRowLastColumn="0"/>
             </w:pPr>
             <w:r>
@@ -2815,9 +2841,8 @@
               <w:pStyle w:val="Listenabsatz"/>
               <w:numPr>
                 <w:ilvl w:val="0"/>
-                <w:numId w:val="6"/>
+                <w:numId w:val="8"/>
               </w:numPr>
-              <w:spacing w:after="160" w:line="259" w:lineRule="auto"/>
               <w:cnfStyle w:val="000000100000" w:firstRow="0" w:lastRow="0" w:firstColumn="0" w:lastColumn="0" w:oddVBand="0" w:evenVBand="0" w:oddHBand="1" w:evenHBand="0" w:firstRowFirstColumn="0" w:firstRowLastColumn="0" w:lastRowFirstColumn="0" w:lastRowLastColumn="0"/>
             </w:pPr>
             <w:r>
@@ -2829,9 +2854,8 @@
               <w:pStyle w:val="Listenabsatz"/>
               <w:numPr>
                 <w:ilvl w:val="0"/>
-                <w:numId w:val="6"/>
+                <w:numId w:val="8"/>
               </w:numPr>
-              <w:spacing w:after="160" w:line="259" w:lineRule="auto"/>
               <w:cnfStyle w:val="000000100000" w:firstRow="0" w:lastRow="0" w:firstColumn="0" w:lastColumn="0" w:oddVBand="0" w:evenVBand="0" w:oddHBand="1" w:evenHBand="0" w:firstRowFirstColumn="0" w:firstRowLastColumn="0" w:lastRowFirstColumn="0" w:lastRowLastColumn="0"/>
             </w:pPr>
             <w:r>
@@ -3001,7 +3025,13 @@
               <w:cnfStyle w:val="000000100000" w:firstRow="0" w:lastRow="0" w:firstColumn="0" w:lastColumn="0" w:oddVBand="0" w:evenVBand="0" w:oddHBand="1" w:evenHBand="0" w:firstRowFirstColumn="0" w:firstRowLastColumn="0" w:lastRowFirstColumn="0" w:lastRowLastColumn="0"/>
             </w:pPr>
             <w:r>
-              <w:t>Es sind keine Überweisungen von oder auf das Konto mehr möglich</w:t>
+              <w:t>Es sind keine</w:t>
+            </w:r>
+            <w:r>
+              <w:t xml:space="preserve"> weiteren</w:t>
+            </w:r>
+            <w:r>
+              <w:t xml:space="preserve"> Überweisungen von oder auf das Konto möglich</w:t>
             </w:r>
           </w:p>
         </w:tc>
@@ -3117,9 +3147,8 @@
               <w:pStyle w:val="Listenabsatz"/>
               <w:numPr>
                 <w:ilvl w:val="0"/>
-                <w:numId w:val="6"/>
+                <w:numId w:val="8"/>
               </w:numPr>
-              <w:spacing w:after="160" w:line="259" w:lineRule="auto"/>
               <w:cnfStyle w:val="000000100000" w:firstRow="0" w:lastRow="0" w:firstColumn="0" w:lastColumn="0" w:oddVBand="0" w:evenVBand="0" w:oddHBand="1" w:evenHBand="0" w:firstRowFirstColumn="0" w:firstRowLastColumn="0" w:lastRowFirstColumn="0" w:lastRowLastColumn="0"/>
             </w:pPr>
             <w:r>
@@ -6405,6 +6434,18 @@
       </w:tcPr>
     </w:tblStylePr>
   </w:style>
+  <w:style w:type="character" w:styleId="BesuchterLink">
+    <w:name w:val="FollowedHyperlink"/>
+    <w:basedOn w:val="Absatz-Standardschriftart"/>
+    <w:uiPriority w:val="99"/>
+    <w:semiHidden/>
+    <w:unhideWhenUsed/>
+    <w:rsid w:val="00A473AC"/>
+    <w:rPr>
+      <w:color w:val="954F72" w:themeColor="followedHyperlink"/>
+      <w:u w:val="single"/>
+    </w:rPr>
+  </w:style>
 </w:styles>
 </file>
 
@@ -6610,12 +6651,12 @@
 </file>
 
 <file path=customXml/item1.xml><?xml version="1.0" encoding="utf-8"?>
-<?mso-contentType ?>
-<FormTemplates xmlns="http://schemas.microsoft.com/sharepoint/v3/contenttype/forms">
-  <Display>DocumentLibraryForm</Display>
-  <Edit>DocumentLibraryForm</Edit>
-  <New>DocumentLibraryForm</New>
-</FormTemplates>
+<p:properties xmlns:p="http://schemas.microsoft.com/office/2006/metadata/properties" xmlns:xsi="http://www.w3.org/2001/XMLSchema-instance" xmlns:pc="http://schemas.microsoft.com/office/infopath/2007/PartnerControls">
+  <documentManagement>
+    <_ip_UnifiedCompliancePolicyUIAction xmlns="http://schemas.microsoft.com/sharepoint/v3" xsi:nil="true"/>
+    <_ip_UnifiedCompliancePolicyProperties xmlns="http://schemas.microsoft.com/sharepoint/v3" xsi:nil="true"/>
+  </documentManagement>
+</p:properties>
 </file>
 
 <file path=customXml/item2.xml><?xml version="1.0" encoding="utf-8"?>
@@ -6827,18 +6868,20 @@
 </file>
 
 <file path=customXml/item3.xml><?xml version="1.0" encoding="utf-8"?>
-<p:properties xmlns:p="http://schemas.microsoft.com/office/2006/metadata/properties" xmlns:xsi="http://www.w3.org/2001/XMLSchema-instance" xmlns:pc="http://schemas.microsoft.com/office/infopath/2007/PartnerControls">
-  <documentManagement>
-    <_ip_UnifiedCompliancePolicyUIAction xmlns="http://schemas.microsoft.com/sharepoint/v3" xsi:nil="true"/>
-    <_ip_UnifiedCompliancePolicyProperties xmlns="http://schemas.microsoft.com/sharepoint/v3" xsi:nil="true"/>
-  </documentManagement>
-</p:properties>
+<?mso-contentType ?>
+<FormTemplates xmlns="http://schemas.microsoft.com/sharepoint/v3/contenttype/forms">
+  <Display>DocumentLibraryForm</Display>
+  <Edit>DocumentLibraryForm</Edit>
+  <New>DocumentLibraryForm</New>
+</FormTemplates>
 </file>
 
 <file path=customXml/itemProps1.xml><?xml version="1.0" encoding="utf-8"?>
-<ds:datastoreItem xmlns:ds="http://schemas.openxmlformats.org/officeDocument/2006/customXml" ds:itemID="{3D40F5E8-4448-4982-82F4-146B74EB9EB7}">
+<ds:datastoreItem xmlns:ds="http://schemas.openxmlformats.org/officeDocument/2006/customXml" ds:itemID="{BA075BD4-F53C-4E01-9EDE-4652C8A1FE4B}">
   <ds:schemaRefs>
-    <ds:schemaRef ds:uri="http://schemas.microsoft.com/sharepoint/v3/contenttype/forms"/>
+    <ds:schemaRef ds:uri="http://schemas.microsoft.com/office/2006/metadata/properties"/>
+    <ds:schemaRef ds:uri="http://schemas.microsoft.com/office/infopath/2007/PartnerControls"/>
+    <ds:schemaRef ds:uri="http://schemas.microsoft.com/sharepoint/v3"/>
   </ds:schemaRefs>
 </ds:datastoreItem>
 </file>
@@ -6864,11 +6907,9 @@
 </file>
 
 <file path=customXml/itemProps3.xml><?xml version="1.0" encoding="utf-8"?>
-<ds:datastoreItem xmlns:ds="http://schemas.openxmlformats.org/officeDocument/2006/customXml" ds:itemID="{BA075BD4-F53C-4E01-9EDE-4652C8A1FE4B}">
+<ds:datastoreItem xmlns:ds="http://schemas.openxmlformats.org/officeDocument/2006/customXml" ds:itemID="{3D40F5E8-4448-4982-82F4-146B74EB9EB7}">
   <ds:schemaRefs>
-    <ds:schemaRef ds:uri="http://schemas.microsoft.com/office/2006/metadata/properties"/>
-    <ds:schemaRef ds:uri="http://schemas.microsoft.com/office/infopath/2007/PartnerControls"/>
-    <ds:schemaRef ds:uri="http://schemas.microsoft.com/sharepoint/v3"/>
+    <ds:schemaRef ds:uri="http://schemas.microsoft.com/sharepoint/v3/contenttype/forms"/>
   </ds:schemaRefs>
 </ds:datastoreItem>
 </file>
</xml_diff>